<commit_message>
Protafolio empresa unidad 3
</commit_message>
<xml_diff>
--- a/13 Modelos de negocios/Unidad 3 Empresa Outtic.docx
+++ b/13 Modelos de negocios/Unidad 3 Empresa Outtic.docx
@@ -1229,7 +1229,6 @@
                                     <w:iCs/>
                                   </w:rPr>
                                 </w:pPr>
-                                <w:proofErr w:type="gramStart"/>
                                 <w:r>
                                   <w:rPr>
                                     <w:rFonts w:ascii="Arial" w:hAnsi="Arial" w:cs="Arial"/>
@@ -1258,18 +1257,7 @@
                                     <w:i/>
                                     <w:iCs/>
                                   </w:rPr>
-                                  <w:t>ntegrantes</w:t>
-                                </w:r>
-                                <w:proofErr w:type="gramEnd"/>
-                                <w:r>
-                                  <w:rPr>
-                                    <w:rFonts w:ascii="Arial" w:hAnsi="Arial" w:cs="Arial"/>
-                                    <w:b/>
-                                    <w:bCs/>
-                                    <w:i/>
-                                    <w:iCs/>
-                                  </w:rPr>
-                                  <w:t>:</w:t>
+                                  <w:t>ntegrantes:</w:t>
                                 </w:r>
                               </w:p>
                               <w:p>
@@ -1527,7 +1515,6 @@
                               <w:iCs/>
                             </w:rPr>
                           </w:pPr>
-                          <w:proofErr w:type="gramStart"/>
                           <w:r>
                             <w:rPr>
                               <w:rFonts w:ascii="Arial" w:hAnsi="Arial" w:cs="Arial"/>
@@ -1556,18 +1543,7 @@
                               <w:i/>
                               <w:iCs/>
                             </w:rPr>
-                            <w:t>ntegrantes</w:t>
-                          </w:r>
-                          <w:proofErr w:type="gramEnd"/>
-                          <w:r>
-                            <w:rPr>
-                              <w:rFonts w:ascii="Arial" w:hAnsi="Arial" w:cs="Arial"/>
-                              <w:b/>
-                              <w:bCs/>
-                              <w:i/>
-                              <w:iCs/>
-                            </w:rPr>
-                            <w:t>:</w:t>
+                            <w:t>ntegrantes:</w:t>
                           </w:r>
                         </w:p>
                         <w:p>
@@ -1662,7 +1638,7 @@
           <w:szCs w:val="28"/>
         </w:rPr>
       </w:pPr>
-      <w:bookmarkStart w:id="0" w:name="_Toc115971323"/>
+      <w:bookmarkStart w:id="0" w:name="_Toc117720176"/>
       <w:r>
         <w:rPr>
           <w:rFonts w:ascii="Times New Roman" w:hAnsi="Times New Roman" w:cs="Times New Roman"/>
@@ -1710,6 +1686,8 @@
             <w:tabs>
               <w:tab w:val="right" w:leader="dot" w:pos="8828"/>
             </w:tabs>
+            <w:spacing w:line="360" w:lineRule="auto"/>
+            <w:jc w:val="both"/>
             <w:rPr>
               <w:rStyle w:val="Hipervnculo"/>
               <w:rFonts w:ascii="Arial" w:hAnsi="Arial" w:cs="Arial"/>
@@ -1719,19 +1697,36 @@
             </w:rPr>
           </w:pPr>
           <w:r>
+            <w:rPr>
+              <w:rFonts w:ascii="Arial" w:hAnsi="Arial" w:cs="Arial"/>
+              <w:sz w:val="24"/>
+              <w:szCs w:val="24"/>
+            </w:rPr>
             <w:fldChar w:fldCharType="begin"/>
           </w:r>
           <w:r>
+            <w:rPr>
+              <w:rFonts w:ascii="Arial" w:hAnsi="Arial" w:cs="Arial"/>
+              <w:sz w:val="24"/>
+              <w:szCs w:val="24"/>
+            </w:rPr>
             <w:instrText xml:space="preserve"> TOC \o "1-3" \h \z \u </w:instrText>
           </w:r>
           <w:r>
+            <w:rPr>
+              <w:rFonts w:ascii="Arial" w:hAnsi="Arial" w:cs="Arial"/>
+              <w:sz w:val="24"/>
+              <w:szCs w:val="24"/>
+            </w:rPr>
             <w:fldChar w:fldCharType="separate"/>
           </w:r>
-          <w:hyperlink w:anchor="_Toc115971323" w:history="1">
+          <w:hyperlink w:anchor="_Toc117720176" w:history="1">
             <w:r>
               <w:rPr>
                 <w:rStyle w:val="Hipervnculo"/>
                 <w:rFonts w:ascii="Arial" w:hAnsi="Arial" w:cs="Arial"/>
+                <w:b/>
+                <w:bCs/>
                 <w:noProof/>
                 <w:sz w:val="24"/>
                 <w:szCs w:val="24"/>
@@ -1766,7 +1761,7 @@
                 <w:sz w:val="24"/>
                 <w:szCs w:val="24"/>
               </w:rPr>
-              <w:instrText xml:space="preserve"> PAGEREF _Toc115971323 \h </w:instrText>
+              <w:instrText xml:space="preserve"> PAGEREF _Toc117720176 \h </w:instrText>
             </w:r>
             <w:r>
               <w:rPr>
@@ -1816,25 +1811,29 @@
             <w:tabs>
               <w:tab w:val="right" w:leader="dot" w:pos="8828"/>
             </w:tabs>
+            <w:spacing w:line="360" w:lineRule="auto"/>
+            <w:jc w:val="both"/>
             <w:rPr>
-              <w:rFonts w:ascii="Arial" w:eastAsiaTheme="minorEastAsia" w:hAnsi="Arial" w:cs="Arial"/>
+              <w:rStyle w:val="Hipervnculo"/>
+              <w:rFonts w:ascii="Arial" w:hAnsi="Arial" w:cs="Arial"/>
               <w:noProof/>
               <w:sz w:val="24"/>
               <w:szCs w:val="24"/>
-              <w:lang w:eastAsia="es-MX"/>
             </w:rPr>
           </w:pPr>
-          <w:hyperlink w:anchor="_Toc115971324" w:history="1">
+          <w:hyperlink w:anchor="_Toc117720177" w:history="1">
             <w:r>
               <w:rPr>
                 <w:rStyle w:val="Hipervnculo"/>
                 <w:rFonts w:ascii="Arial" w:eastAsia="Times New Roman" w:hAnsi="Arial" w:cs="Arial"/>
+                <w:b/>
+                <w:bCs/>
                 <w:noProof/>
                 <w:sz w:val="24"/>
                 <w:szCs w:val="24"/>
                 <w:lang w:eastAsia="es-MX"/>
               </w:rPr>
-              <w:t>Buscar (Ejemplo de contrato de consultoría y describir las especificaciones que incluyen)</w:t>
+              <w:t>Redactar (Código de ética, Carta compromiso, Normas de conducta, Medidas disciplinarias)</w:t>
             </w:r>
             <w:r>
               <w:rPr>
@@ -1864,7 +1863,7 @@
                 <w:sz w:val="24"/>
                 <w:szCs w:val="24"/>
               </w:rPr>
-              <w:instrText xml:space="preserve"> PAGEREF _Toc115971324 \h </w:instrText>
+              <w:instrText xml:space="preserve"> PAGEREF _Toc117720177 \h </w:instrText>
             </w:r>
             <w:r>
               <w:rPr>
@@ -1907,31 +1906,36 @@
             </w:r>
           </w:hyperlink>
         </w:p>
+        <w:p/>
         <w:p>
           <w:pPr>
             <w:pStyle w:val="TDC1"/>
             <w:tabs>
               <w:tab w:val="right" w:leader="dot" w:pos="8828"/>
             </w:tabs>
+            <w:spacing w:line="360" w:lineRule="auto"/>
+            <w:jc w:val="both"/>
             <w:rPr>
-              <w:rFonts w:ascii="Arial" w:eastAsiaTheme="minorEastAsia" w:hAnsi="Arial" w:cs="Arial"/>
+              <w:rStyle w:val="Hipervnculo"/>
+              <w:rFonts w:ascii="Arial" w:hAnsi="Arial" w:cs="Arial"/>
               <w:noProof/>
               <w:sz w:val="24"/>
               <w:szCs w:val="24"/>
-              <w:lang w:eastAsia="es-MX"/>
             </w:rPr>
           </w:pPr>
-          <w:hyperlink w:anchor="_Toc115971325" w:history="1">
+          <w:hyperlink w:anchor="_Toc117720178" w:history="1">
             <w:r>
               <w:rPr>
                 <w:rStyle w:val="Hipervnculo"/>
                 <w:rFonts w:ascii="Arial" w:hAnsi="Arial" w:cs="Arial"/>
+                <w:b/>
+                <w:bCs/>
                 <w:noProof/>
                 <w:sz w:val="24"/>
                 <w:szCs w:val="24"/>
                 <w:lang w:eastAsia="es-MX"/>
               </w:rPr>
-              <w:t>Investigar (Catalogo de servicios de 5 empresas consultoras de TI y realizar una tabla comparativa con la información)</w:t>
+              <w:t>Propuesta  (Realizar la propuesta para la aplicación del modelo COBIT e ISO 27001 – 27002 en la empresa consultora)</w:t>
             </w:r>
             <w:r>
               <w:rPr>
@@ -1961,7 +1965,7 @@
                 <w:sz w:val="24"/>
                 <w:szCs w:val="24"/>
               </w:rPr>
-              <w:instrText xml:space="preserve"> PAGEREF _Toc115971325 \h </w:instrText>
+              <w:instrText xml:space="preserve"> PAGEREF _Toc117720178 \h </w:instrText>
             </w:r>
             <w:r>
               <w:rPr>
@@ -1990,7 +1994,109 @@
                 <w:sz w:val="24"/>
                 <w:szCs w:val="24"/>
               </w:rPr>
-              <w:t>3</w:t>
+              <w:t>5</w:t>
+            </w:r>
+            <w:r>
+              <w:rPr>
+                <w:rFonts w:ascii="Arial" w:hAnsi="Arial" w:cs="Arial"/>
+                <w:noProof/>
+                <w:webHidden/>
+                <w:sz w:val="24"/>
+                <w:szCs w:val="24"/>
+              </w:rPr>
+              <w:fldChar w:fldCharType="end"/>
+            </w:r>
+          </w:hyperlink>
+        </w:p>
+        <w:p/>
+        <w:p>
+          <w:pPr>
+            <w:pStyle w:val="TDC1"/>
+            <w:tabs>
+              <w:tab w:val="right" w:leader="dot" w:pos="8828"/>
+            </w:tabs>
+            <w:spacing w:line="360" w:lineRule="auto"/>
+            <w:jc w:val="both"/>
+            <w:rPr>
+              <w:rFonts w:ascii="Arial" w:eastAsiaTheme="minorEastAsia" w:hAnsi="Arial" w:cs="Arial"/>
+              <w:noProof/>
+              <w:sz w:val="24"/>
+              <w:szCs w:val="24"/>
+              <w:lang w:eastAsia="es-MX"/>
+            </w:rPr>
+          </w:pPr>
+          <w:hyperlink w:anchor="_Toc117720179" w:history="1">
+            <w:r>
+              <w:rPr>
+                <w:rStyle w:val="Hipervnculo"/>
+                <w:rFonts w:ascii="Arial" w:hAnsi="Arial" w:cs="Arial"/>
+                <w:b/>
+                <w:bCs/>
+                <w:noProof/>
+                <w:sz w:val="24"/>
+                <w:szCs w:val="24"/>
+                <w:lang w:eastAsia="es-MX"/>
+              </w:rPr>
+              <w:t>Definición de acciones para la mitigación de riesgos  (Legislación básica del control interno de la empresa y acciones para mitigar riesgos)</w:t>
+            </w:r>
+            <w:r>
+              <w:rPr>
+                <w:rFonts w:ascii="Arial" w:hAnsi="Arial" w:cs="Arial"/>
+                <w:noProof/>
+                <w:webHidden/>
+                <w:sz w:val="24"/>
+                <w:szCs w:val="24"/>
+              </w:rPr>
+              <w:tab/>
+            </w:r>
+            <w:r>
+              <w:rPr>
+                <w:rFonts w:ascii="Arial" w:hAnsi="Arial" w:cs="Arial"/>
+                <w:noProof/>
+                <w:webHidden/>
+                <w:sz w:val="24"/>
+                <w:szCs w:val="24"/>
+              </w:rPr>
+              <w:fldChar w:fldCharType="begin"/>
+            </w:r>
+            <w:r>
+              <w:rPr>
+                <w:rFonts w:ascii="Arial" w:hAnsi="Arial" w:cs="Arial"/>
+                <w:noProof/>
+                <w:webHidden/>
+                <w:sz w:val="24"/>
+                <w:szCs w:val="24"/>
+              </w:rPr>
+              <w:instrText xml:space="preserve"> PAGEREF _Toc117720179 \h </w:instrText>
+            </w:r>
+            <w:r>
+              <w:rPr>
+                <w:rFonts w:ascii="Arial" w:hAnsi="Arial" w:cs="Arial"/>
+                <w:noProof/>
+                <w:webHidden/>
+                <w:sz w:val="24"/>
+                <w:szCs w:val="24"/>
+              </w:rPr>
+            </w:r>
+            <w:r>
+              <w:rPr>
+                <w:rFonts w:ascii="Arial" w:hAnsi="Arial" w:cs="Arial"/>
+                <w:noProof/>
+                <w:webHidden/>
+                <w:sz w:val="24"/>
+                <w:szCs w:val="24"/>
+              </w:rPr>
+              <w:fldChar w:fldCharType="separate"/>
+            </w:r>
+            <w:r>
+              <w:rPr>
+                <w:rFonts w:ascii="Arial" w:hAnsi="Arial" w:cs="Arial"/>
+                <w:noProof/>
+                <w:webHidden/>
+                <w:sz w:val="24"/>
+                <w:szCs w:val="24"/>
+              </w:rPr>
+              <w:t>6</w:t>
             </w:r>
             <w:r>
               <w:rPr>
@@ -2005,10 +2111,17 @@
           </w:hyperlink>
         </w:p>
         <w:p>
+          <w:pPr>
+            <w:spacing w:line="360" w:lineRule="auto"/>
+            <w:jc w:val="both"/>
+          </w:pPr>
           <w:r>
             <w:rPr>
+              <w:rFonts w:ascii="Arial" w:hAnsi="Arial" w:cs="Arial"/>
               <w:b/>
               <w:bCs/>
+              <w:sz w:val="24"/>
+              <w:szCs w:val="24"/>
               <w:lang w:val="es-ES"/>
             </w:rPr>
             <w:fldChar w:fldCharType="end"/>
@@ -2148,42 +2261,12 @@
           <w:rFonts w:ascii="Arial" w:hAnsi="Arial" w:cs="Arial"/>
           <w:b/>
           <w:bCs/>
-        </w:rPr>
-      </w:pPr>
-    </w:p>
-    <w:p>
-      <w:pPr>
-        <w:rPr>
-          <w:rFonts w:ascii="Arial" w:hAnsi="Arial" w:cs="Arial"/>
-          <w:b/>
-          <w:bCs/>
-        </w:rPr>
-      </w:pPr>
-    </w:p>
-    <w:p>
-      <w:pPr>
-        <w:rPr>
-          <w:rFonts w:ascii="Arial" w:hAnsi="Arial" w:cs="Arial"/>
-          <w:b/>
-          <w:bCs/>
           <w:i/>
           <w:iCs/>
           <w:sz w:val="24"/>
           <w:szCs w:val="24"/>
         </w:rPr>
       </w:pPr>
-      <w:r>
-        <w:rPr>
-          <w:rFonts w:ascii="Arial" w:hAnsi="Arial" w:cs="Arial"/>
-          <w:b/>
-          <w:bCs/>
-          <w:i/>
-          <w:iCs/>
-          <w:sz w:val="24"/>
-          <w:szCs w:val="24"/>
-        </w:rPr>
-        <w:br w:type="page"/>
-      </w:r>
     </w:p>
     <w:p>
       <w:pPr>
@@ -2202,7 +2285,7 @@
         </w:rPr>
       </w:pPr>
       <w:bookmarkStart w:id="1" w:name="_Toc115100406"/>
-      <w:bookmarkStart w:id="2" w:name="_Toc115971324"/>
+      <w:bookmarkStart w:id="2" w:name="_Toc117720177"/>
       <w:r>
         <w:rPr>
           <w:rFonts w:ascii="Times New Roman" w:eastAsia="Times New Roman" w:hAnsi="Times New Roman" w:cs="Times New Roman"/>
@@ -2319,14 +2402,1048 @@
       <w:pPr>
         <w:rPr>
           <w:rFonts w:ascii="Arial" w:hAnsi="Arial" w:cs="Arial"/>
-          <w:sz w:val="24"/>
-          <w:szCs w:val="24"/>
-          <w:lang w:eastAsia="es-MX"/>
-        </w:rPr>
-      </w:pPr>
-      <w:r>
-        <w:rPr>
-          <w:rFonts w:ascii="Arial" w:hAnsi="Arial" w:cs="Arial"/>
+          <w:b/>
+          <w:bCs/>
+          <w:sz w:val="24"/>
+          <w:szCs w:val="24"/>
+          <w:lang w:eastAsia="es-MX"/>
+        </w:rPr>
+      </w:pPr>
+      <w:r>
+        <w:rPr>
+          <w:rFonts w:ascii="Arial" w:hAnsi="Arial" w:cs="Arial"/>
+          <w:b/>
+          <w:bCs/>
+          <w:sz w:val="24"/>
+          <w:szCs w:val="24"/>
+          <w:lang w:eastAsia="es-MX"/>
+        </w:rPr>
+        <w:t xml:space="preserve">Código de ética </w:t>
+      </w:r>
+    </w:p>
+    <w:p>
+      <w:pPr>
+        <w:spacing w:line="360" w:lineRule="auto"/>
+        <w:jc w:val="both"/>
+        <w:rPr>
+          <w:rFonts w:ascii="Arial" w:hAnsi="Arial" w:cs="Arial"/>
+          <w:sz w:val="24"/>
+          <w:szCs w:val="24"/>
+          <w:lang w:eastAsia="es-MX"/>
+        </w:rPr>
+      </w:pPr>
+      <w:r>
+        <w:rPr>
+          <w:rFonts w:ascii="Arial" w:hAnsi="Arial" w:cs="Arial"/>
+          <w:sz w:val="24"/>
+          <w:szCs w:val="24"/>
+          <w:lang w:eastAsia="es-MX"/>
+        </w:rPr>
+        <w:tab/>
+        <w:t>Nuestros t</w:t>
+      </w:r>
+      <w:r>
+        <w:rPr>
+          <w:rFonts w:ascii="Arial" w:hAnsi="Arial" w:cs="Arial"/>
+          <w:sz w:val="24"/>
+          <w:szCs w:val="24"/>
+          <w:lang w:eastAsia="es-MX"/>
+        </w:rPr>
+        <w:t xml:space="preserve">rabajadores laburaran con completa confidencialidad al público, sin exponer para quienes trabajamos o que es </w:t>
+      </w:r>
+      <w:r>
+        <w:rPr>
+          <w:rFonts w:ascii="Arial" w:hAnsi="Arial" w:cs="Arial"/>
+          <w:sz w:val="24"/>
+          <w:szCs w:val="24"/>
+          <w:lang w:eastAsia="es-MX"/>
+        </w:rPr>
+        <w:t>el</w:t>
+      </w:r>
+      <w:r>
+        <w:rPr>
+          <w:rFonts w:ascii="Arial" w:hAnsi="Arial" w:cs="Arial"/>
+          <w:sz w:val="24"/>
+          <w:szCs w:val="24"/>
+          <w:lang w:eastAsia="es-MX"/>
+        </w:rPr>
+        <w:t xml:space="preserve"> tipo de trabajo</w:t>
+      </w:r>
+      <w:r>
+        <w:rPr>
+          <w:rFonts w:ascii="Arial" w:hAnsi="Arial" w:cs="Arial"/>
+          <w:sz w:val="24"/>
+          <w:szCs w:val="24"/>
+          <w:lang w:eastAsia="es-MX"/>
+        </w:rPr>
+        <w:t xml:space="preserve"> que</w:t>
+      </w:r>
+      <w:r>
+        <w:rPr>
+          <w:rFonts w:ascii="Arial" w:hAnsi="Arial" w:cs="Arial"/>
+          <w:sz w:val="24"/>
+          <w:szCs w:val="24"/>
+          <w:lang w:eastAsia="es-MX"/>
+        </w:rPr>
+        <w:t xml:space="preserve"> se </w:t>
+      </w:r>
+      <w:r>
+        <w:rPr>
+          <w:rFonts w:ascii="Arial" w:hAnsi="Arial" w:cs="Arial"/>
+          <w:sz w:val="24"/>
+          <w:szCs w:val="24"/>
+          <w:lang w:eastAsia="es-MX"/>
+        </w:rPr>
+        <w:t>realizó</w:t>
+      </w:r>
+      <w:r>
+        <w:rPr>
+          <w:rFonts w:ascii="Arial" w:hAnsi="Arial" w:cs="Arial"/>
+          <w:sz w:val="24"/>
+          <w:szCs w:val="24"/>
+          <w:lang w:eastAsia="es-MX"/>
+        </w:rPr>
+        <w:t xml:space="preserve"> en cierta empresa</w:t>
+      </w:r>
+      <w:r>
+        <w:rPr>
+          <w:rFonts w:ascii="Arial" w:hAnsi="Arial" w:cs="Arial"/>
+          <w:sz w:val="24"/>
+          <w:szCs w:val="24"/>
+          <w:lang w:eastAsia="es-MX"/>
+        </w:rPr>
+        <w:t>, del mismo modo, los trabajadores tienen tajantemente prohibido el ingreso o egreso de dispositivos de almacenamiento de información siendo el único permitido el celular personal y dispositivos asignados para el trabajo, los cuales tienen que cumplir con todo lo requerido al salir de nuestra empresa, y solamente pudiendo ser conectados nuevamente ya sea en equipo de la empresa o en el lugar del trabajo, evitando así, conexiones a dispositivos secundarios como laptops, celulares, iPad, entre otros, los cuales pueden comprometer a la empresa trabajada al igual que a los archivos con los cuales se trabajo</w:t>
+      </w:r>
+    </w:p>
+    <w:p>
+      <w:pPr>
+        <w:rPr>
+          <w:rFonts w:ascii="Arial" w:hAnsi="Arial" w:cs="Arial"/>
+          <w:b/>
+          <w:bCs/>
+          <w:sz w:val="24"/>
+          <w:szCs w:val="24"/>
+          <w:lang w:eastAsia="es-MX"/>
+        </w:rPr>
+      </w:pPr>
+      <w:r>
+        <w:rPr>
+          <w:rFonts w:ascii="Arial" w:hAnsi="Arial" w:cs="Arial"/>
+          <w:b/>
+          <w:bCs/>
+          <w:sz w:val="24"/>
+          <w:szCs w:val="24"/>
+          <w:lang w:eastAsia="es-MX"/>
+        </w:rPr>
+        <w:t xml:space="preserve">Carta compromiso </w:t>
+      </w:r>
+    </w:p>
+    <w:p>
+      <w:pPr>
+        <w:spacing w:line="360" w:lineRule="auto"/>
+        <w:jc w:val="both"/>
+        <w:rPr>
+          <w:rFonts w:ascii="Arial" w:hAnsi="Arial" w:cs="Arial"/>
+          <w:sz w:val="24"/>
+          <w:szCs w:val="24"/>
+          <w:lang w:eastAsia="es-MX"/>
+        </w:rPr>
+      </w:pPr>
+      <w:r>
+        <w:rPr>
+          <w:rFonts w:ascii="Arial" w:hAnsi="Arial" w:cs="Arial"/>
+          <w:sz w:val="24"/>
+          <w:szCs w:val="24"/>
+          <w:lang w:eastAsia="es-MX"/>
+        </w:rPr>
+        <w:tab/>
+        <w:t xml:space="preserve">Nos comprometemos a brindar un servicio de calidad y de profesionalidad, </w:t>
+      </w:r>
+      <w:r>
+        <w:rPr>
+          <w:rFonts w:ascii="Arial" w:hAnsi="Arial" w:cs="Arial"/>
+          <w:sz w:val="24"/>
+          <w:szCs w:val="24"/>
+          <w:lang w:eastAsia="es-MX"/>
+        </w:rPr>
+        <w:t xml:space="preserve">todos y cada uno de nuestros trabajadores están completamente certificados y evaluados para la tarea que a estos se les sea asignada, de forma que no se ve comprometido el trabajo que se esta realizando, en caso de no ser </w:t>
+      </w:r>
+      <w:r>
+        <w:rPr>
+          <w:rFonts w:ascii="Arial" w:hAnsi="Arial" w:cs="Arial"/>
+          <w:sz w:val="24"/>
+          <w:szCs w:val="24"/>
+          <w:lang w:eastAsia="es-MX"/>
+        </w:rPr>
+        <w:t>así</w:t>
+      </w:r>
+      <w:r>
+        <w:rPr>
+          <w:rFonts w:ascii="Arial" w:hAnsi="Arial" w:cs="Arial"/>
+          <w:sz w:val="24"/>
+          <w:szCs w:val="24"/>
+          <w:lang w:eastAsia="es-MX"/>
+        </w:rPr>
+        <w:t xml:space="preserve">, se brindara otro trabajador </w:t>
+      </w:r>
+      <w:r>
+        <w:rPr>
+          <w:rFonts w:ascii="Arial" w:hAnsi="Arial" w:cs="Arial"/>
+          <w:sz w:val="24"/>
+          <w:szCs w:val="24"/>
+          <w:lang w:eastAsia="es-MX"/>
+        </w:rPr>
+        <w:t>o equipo de estos, para reevaluar que es lo que se esta haciendo dentro de este trabajo, de mismo modo, al finalizar con la tarea, otro equipo externo a los trabajadores principales evaluara la calidad del trabajo permitiéndonos a nosotros encontrar formas de autoevaluación y mejora continua además de brindar un diagnóstico sobre el trabajo realizado a nuestro cliente de forma que este no se vea comprometido con ello garantizamos la excelencia de nuestro trabajo y una forma de detectar fallas dentro de nuestros equipos de trabajo</w:t>
+      </w:r>
+    </w:p>
+    <w:p>
+      <w:pPr>
+        <w:rPr>
+          <w:rFonts w:ascii="Arial" w:hAnsi="Arial" w:cs="Arial"/>
+          <w:b/>
+          <w:bCs/>
+          <w:sz w:val="24"/>
+          <w:szCs w:val="24"/>
+          <w:lang w:eastAsia="es-MX"/>
+        </w:rPr>
+      </w:pPr>
+      <w:r>
+        <w:rPr>
+          <w:rFonts w:ascii="Arial" w:hAnsi="Arial" w:cs="Arial"/>
+          <w:b/>
+          <w:bCs/>
+          <w:sz w:val="24"/>
+          <w:szCs w:val="24"/>
+          <w:lang w:eastAsia="es-MX"/>
+        </w:rPr>
+        <w:t xml:space="preserve">Normas de conducta </w:t>
+      </w:r>
+    </w:p>
+    <w:p>
+      <w:pPr>
+        <w:rPr>
+          <w:rFonts w:ascii="Arial" w:hAnsi="Arial" w:cs="Arial"/>
+          <w:sz w:val="24"/>
+          <w:szCs w:val="24"/>
+          <w:lang w:eastAsia="es-MX"/>
+        </w:rPr>
+      </w:pPr>
+      <w:r>
+        <w:rPr>
+          <w:rFonts w:ascii="Arial" w:hAnsi="Arial" w:cs="Arial"/>
+          <w:b/>
+          <w:bCs/>
+          <w:sz w:val="24"/>
+          <w:szCs w:val="24"/>
+          <w:lang w:eastAsia="es-MX"/>
+        </w:rPr>
+        <w:tab/>
+      </w:r>
+      <w:r>
+        <w:rPr>
+          <w:rFonts w:ascii="Arial" w:hAnsi="Arial" w:cs="Arial"/>
+          <w:sz w:val="24"/>
+          <w:szCs w:val="24"/>
+          <w:lang w:eastAsia="es-MX"/>
+        </w:rPr>
+        <w:t xml:space="preserve">-No revelar información confidencial sobre trabajos o empresas contratistas </w:t>
+      </w:r>
+    </w:p>
+    <w:p>
+      <w:pPr>
+        <w:spacing w:line="360" w:lineRule="auto"/>
+        <w:jc w:val="both"/>
+        <w:rPr>
+          <w:rFonts w:ascii="Arial" w:hAnsi="Arial" w:cs="Arial"/>
+          <w:sz w:val="24"/>
+          <w:szCs w:val="24"/>
+          <w:lang w:eastAsia="es-MX"/>
+        </w:rPr>
+      </w:pPr>
+      <w:r>
+        <w:rPr>
+          <w:rFonts w:ascii="Arial" w:hAnsi="Arial" w:cs="Arial"/>
+          <w:sz w:val="24"/>
+          <w:szCs w:val="24"/>
+          <w:lang w:eastAsia="es-MX"/>
+        </w:rPr>
+        <w:tab/>
+      </w:r>
+      <w:r>
+        <w:rPr>
+          <w:rFonts w:ascii="Arial" w:hAnsi="Arial" w:cs="Arial"/>
+          <w:sz w:val="24"/>
+          <w:szCs w:val="24"/>
+          <w:lang w:eastAsia="es-MX"/>
+        </w:rPr>
+        <w:t>-Utilizar ropa correspondiente al trabajo</w:t>
+      </w:r>
+    </w:p>
+    <w:p>
+      <w:pPr>
+        <w:spacing w:line="360" w:lineRule="auto"/>
+        <w:jc w:val="both"/>
+        <w:rPr>
+          <w:rFonts w:ascii="Arial" w:hAnsi="Arial" w:cs="Arial"/>
+          <w:sz w:val="24"/>
+          <w:szCs w:val="24"/>
+          <w:lang w:eastAsia="es-MX"/>
+        </w:rPr>
+      </w:pPr>
+      <w:r>
+        <w:rPr>
+          <w:rFonts w:ascii="Arial" w:hAnsi="Arial" w:cs="Arial"/>
+          <w:sz w:val="24"/>
+          <w:szCs w:val="24"/>
+          <w:lang w:eastAsia="es-MX"/>
+        </w:rPr>
+        <w:tab/>
+        <w:t>-Utilizar equipo correspondiente al trabajo</w:t>
+      </w:r>
+      <w:r>
+        <w:rPr>
+          <w:rFonts w:ascii="Arial" w:hAnsi="Arial" w:cs="Arial"/>
+          <w:sz w:val="24"/>
+          <w:szCs w:val="24"/>
+          <w:lang w:eastAsia="es-MX"/>
+        </w:rPr>
+        <w:t xml:space="preserve"> ya sea protector</w:t>
+      </w:r>
+    </w:p>
+    <w:p>
+      <w:pPr>
+        <w:spacing w:line="360" w:lineRule="auto"/>
+        <w:jc w:val="both"/>
+        <w:rPr>
+          <w:rFonts w:ascii="Arial" w:hAnsi="Arial" w:cs="Arial"/>
+          <w:sz w:val="24"/>
+          <w:szCs w:val="24"/>
+          <w:lang w:eastAsia="es-MX"/>
+        </w:rPr>
+      </w:pPr>
+      <w:r>
+        <w:rPr>
+          <w:rFonts w:ascii="Arial" w:hAnsi="Arial" w:cs="Arial"/>
+          <w:sz w:val="24"/>
+          <w:szCs w:val="24"/>
+          <w:lang w:eastAsia="es-MX"/>
+        </w:rPr>
+        <w:lastRenderedPageBreak/>
+        <w:tab/>
+        <w:t>-Mantener la calma al tratar con personas ya sean externas o internas a la empresa</w:t>
+      </w:r>
+    </w:p>
+    <w:p>
+      <w:pPr>
+        <w:spacing w:line="360" w:lineRule="auto"/>
+        <w:jc w:val="both"/>
+        <w:rPr>
+          <w:rFonts w:ascii="Arial" w:hAnsi="Arial" w:cs="Arial"/>
+          <w:sz w:val="24"/>
+          <w:szCs w:val="24"/>
+          <w:lang w:eastAsia="es-MX"/>
+        </w:rPr>
+      </w:pPr>
+      <w:r>
+        <w:rPr>
+          <w:rFonts w:ascii="Arial" w:hAnsi="Arial" w:cs="Arial"/>
+          <w:sz w:val="24"/>
+          <w:szCs w:val="24"/>
+          <w:lang w:eastAsia="es-MX"/>
+        </w:rPr>
+        <w:tab/>
+        <w:t>-Tratar con respeto a toda persona externa o interna</w:t>
+      </w:r>
+    </w:p>
+    <w:p>
+      <w:pPr>
+        <w:spacing w:line="360" w:lineRule="auto"/>
+        <w:jc w:val="both"/>
+        <w:rPr>
+          <w:rFonts w:ascii="Arial" w:hAnsi="Arial" w:cs="Arial"/>
+          <w:sz w:val="24"/>
+          <w:szCs w:val="24"/>
+          <w:lang w:eastAsia="es-MX"/>
+        </w:rPr>
+      </w:pPr>
+      <w:r>
+        <w:rPr>
+          <w:rFonts w:ascii="Arial" w:hAnsi="Arial" w:cs="Arial"/>
+          <w:sz w:val="24"/>
+          <w:szCs w:val="24"/>
+          <w:lang w:eastAsia="es-MX"/>
+        </w:rPr>
+        <w:tab/>
+        <w:t xml:space="preserve">-De tener </w:t>
+      </w:r>
+      <w:r>
+        <w:rPr>
+          <w:rFonts w:ascii="Arial" w:hAnsi="Arial" w:cs="Arial"/>
+          <w:sz w:val="24"/>
+          <w:szCs w:val="24"/>
+          <w:lang w:eastAsia="es-MX"/>
+        </w:rPr>
+        <w:t>algún</w:t>
+      </w:r>
+      <w:r>
+        <w:rPr>
+          <w:rFonts w:ascii="Arial" w:hAnsi="Arial" w:cs="Arial"/>
+          <w:sz w:val="24"/>
+          <w:szCs w:val="24"/>
+          <w:lang w:eastAsia="es-MX"/>
+        </w:rPr>
+        <w:t xml:space="preserve"> problema ya sea con un cliente o </w:t>
+      </w:r>
+      <w:r>
+        <w:rPr>
+          <w:rFonts w:ascii="Arial" w:hAnsi="Arial" w:cs="Arial"/>
+          <w:sz w:val="24"/>
+          <w:szCs w:val="24"/>
+          <w:lang w:eastAsia="es-MX"/>
+        </w:rPr>
+        <w:t xml:space="preserve">compañeros de trabajo, hacer el aviso a algún superior </w:t>
+      </w:r>
+    </w:p>
+    <w:p>
+      <w:pPr>
+        <w:spacing w:line="360" w:lineRule="auto"/>
+        <w:jc w:val="both"/>
+        <w:rPr>
+          <w:rFonts w:ascii="Arial" w:hAnsi="Arial" w:cs="Arial"/>
+          <w:sz w:val="24"/>
+          <w:szCs w:val="24"/>
+          <w:lang w:eastAsia="es-MX"/>
+        </w:rPr>
+      </w:pPr>
+      <w:r>
+        <w:rPr>
+          <w:rFonts w:ascii="Arial" w:hAnsi="Arial" w:cs="Arial"/>
+          <w:sz w:val="24"/>
+          <w:szCs w:val="24"/>
+          <w:lang w:eastAsia="es-MX"/>
+        </w:rPr>
+        <w:tab/>
+        <w:t xml:space="preserve">-Evitar obstruir en el trabajo de los demás </w:t>
+      </w:r>
+    </w:p>
+    <w:p>
+      <w:pPr>
+        <w:spacing w:line="360" w:lineRule="auto"/>
+        <w:jc w:val="both"/>
+        <w:rPr>
+          <w:rFonts w:ascii="Arial" w:hAnsi="Arial" w:cs="Arial"/>
+          <w:sz w:val="24"/>
+          <w:szCs w:val="24"/>
+          <w:lang w:eastAsia="es-MX"/>
+        </w:rPr>
+      </w:pPr>
+      <w:r>
+        <w:rPr>
+          <w:rFonts w:ascii="Arial" w:hAnsi="Arial" w:cs="Arial"/>
+          <w:sz w:val="24"/>
+          <w:szCs w:val="24"/>
+          <w:lang w:eastAsia="es-MX"/>
+        </w:rPr>
+        <w:tab/>
+        <w:t>-Utilizar las áreas designadas solo para el propósito dado</w:t>
+      </w:r>
+    </w:p>
+    <w:p>
+      <w:pPr>
+        <w:spacing w:line="360" w:lineRule="auto"/>
+        <w:jc w:val="both"/>
+        <w:rPr>
+          <w:rFonts w:ascii="Arial" w:hAnsi="Arial" w:cs="Arial"/>
+          <w:sz w:val="24"/>
+          <w:szCs w:val="24"/>
+          <w:lang w:eastAsia="es-MX"/>
+        </w:rPr>
+      </w:pPr>
+      <w:r>
+        <w:rPr>
+          <w:rFonts w:ascii="Arial" w:hAnsi="Arial" w:cs="Arial"/>
+          <w:sz w:val="24"/>
+          <w:szCs w:val="24"/>
+          <w:lang w:eastAsia="es-MX"/>
+        </w:rPr>
+        <w:tab/>
+        <w:t>-Cuidar el equipo de trabajo que se le haya asignado</w:t>
+      </w:r>
+    </w:p>
+    <w:p>
+      <w:pPr>
+        <w:spacing w:line="360" w:lineRule="auto"/>
+        <w:jc w:val="both"/>
+        <w:rPr>
+          <w:rFonts w:ascii="Arial" w:eastAsia="MingLiU-ExtB" w:hAnsi="Arial" w:cs="Arial"/>
+          <w:sz w:val="24"/>
+          <w:szCs w:val="24"/>
+          <w:lang w:eastAsia="es-MX"/>
+        </w:rPr>
+      </w:pPr>
+      <w:r>
+        <w:rPr>
+          <w:rFonts w:ascii="Arial" w:hAnsi="Arial" w:cs="Arial"/>
+          <w:sz w:val="24"/>
+          <w:szCs w:val="24"/>
+          <w:lang w:eastAsia="es-MX"/>
+        </w:rPr>
+        <w:tab/>
+        <w:t>-En caso de presentarse en una empresa externa, mantener un perfil profesional, evitando decir palabras altisonantes, conductas agresivas, o cualquier otra que pueda da</w:t>
+      </w:r>
+      <w:r>
+        <w:rPr>
+          <w:rFonts w:ascii="Arial" w:eastAsia="MingLiU-ExtB" w:hAnsi="Arial" w:cs="Arial"/>
+          <w:sz w:val="24"/>
+          <w:szCs w:val="24"/>
+          <w:lang w:eastAsia="es-MX"/>
+        </w:rPr>
+        <w:t>ñar la imagen de la empresa</w:t>
+      </w:r>
+    </w:p>
+    <w:p>
+      <w:pPr>
+        <w:spacing w:line="360" w:lineRule="auto"/>
+        <w:jc w:val="both"/>
+        <w:rPr>
+          <w:rFonts w:ascii="Arial" w:eastAsia="MingLiU-ExtB" w:hAnsi="Arial" w:cs="Arial"/>
+          <w:sz w:val="24"/>
+          <w:szCs w:val="24"/>
+          <w:lang w:eastAsia="es-MX"/>
+        </w:rPr>
+      </w:pPr>
+      <w:r>
+        <w:rPr>
+          <w:rFonts w:ascii="Arial" w:eastAsia="MingLiU-ExtB" w:hAnsi="Arial" w:cs="Arial"/>
+          <w:sz w:val="24"/>
+          <w:szCs w:val="24"/>
+          <w:lang w:eastAsia="es-MX"/>
+        </w:rPr>
+        <w:tab/>
+        <w:t>-En caso de no poder presentarse, dar el aviso vía llamada, email, o alguna forma de contacto laboral</w:t>
+      </w:r>
+    </w:p>
+    <w:p>
+      <w:pPr>
+        <w:spacing w:line="360" w:lineRule="auto"/>
+        <w:jc w:val="both"/>
+        <w:rPr>
+          <w:rFonts w:ascii="Arial" w:eastAsia="MingLiU-ExtB" w:hAnsi="Arial" w:cs="Arial"/>
+          <w:sz w:val="24"/>
+          <w:szCs w:val="24"/>
+          <w:lang w:eastAsia="es-MX"/>
+        </w:rPr>
+      </w:pPr>
+      <w:r>
+        <w:rPr>
+          <w:rFonts w:ascii="Arial" w:eastAsia="MingLiU-ExtB" w:hAnsi="Arial" w:cs="Arial"/>
+          <w:sz w:val="24"/>
+          <w:szCs w:val="24"/>
+          <w:lang w:eastAsia="es-MX"/>
+        </w:rPr>
+        <w:tab/>
+        <w:t xml:space="preserve">-No presentarse bajo los efectos de alcohol, drogas, psicodélicos, o algún otro alterante de conducta </w:t>
+      </w:r>
+    </w:p>
+    <w:p>
+      <w:pPr>
+        <w:rPr>
+          <w:rFonts w:ascii="Arial" w:hAnsi="Arial" w:cs="Arial"/>
+          <w:sz w:val="24"/>
+          <w:szCs w:val="24"/>
+          <w:lang w:eastAsia="es-MX"/>
+        </w:rPr>
+      </w:pPr>
+    </w:p>
+    <w:p>
+      <w:pPr>
+        <w:rPr>
+          <w:rFonts w:ascii="Arial" w:hAnsi="Arial" w:cs="Arial"/>
+          <w:b/>
+          <w:bCs/>
+          <w:sz w:val="24"/>
+          <w:szCs w:val="24"/>
+          <w:lang w:eastAsia="es-MX"/>
+        </w:rPr>
+      </w:pPr>
+      <w:r>
+        <w:rPr>
+          <w:rFonts w:ascii="Arial" w:hAnsi="Arial" w:cs="Arial"/>
+          <w:b/>
+          <w:bCs/>
+          <w:sz w:val="24"/>
+          <w:szCs w:val="24"/>
+          <w:lang w:eastAsia="es-MX"/>
+        </w:rPr>
+        <w:t>Medidas disciplinarias</w:t>
+      </w:r>
+    </w:p>
+    <w:p>
+      <w:pPr>
+        <w:spacing w:line="360" w:lineRule="auto"/>
+        <w:jc w:val="both"/>
+        <w:rPr>
+          <w:rFonts w:ascii="Arial" w:hAnsi="Arial" w:cs="Arial"/>
+          <w:sz w:val="24"/>
+          <w:szCs w:val="24"/>
+          <w:lang w:eastAsia="es-MX"/>
+        </w:rPr>
+      </w:pPr>
+      <w:r>
+        <w:rPr>
+          <w:rFonts w:ascii="Arial" w:hAnsi="Arial" w:cs="Arial"/>
+          <w:sz w:val="24"/>
+          <w:szCs w:val="24"/>
+          <w:lang w:eastAsia="es-MX"/>
+        </w:rPr>
+        <w:tab/>
+        <w:t xml:space="preserve">En caso de un incumplimiento de las normas antes presentadas, quien haya cometido dicha ofensa </w:t>
+      </w:r>
+      <w:r>
+        <w:rPr>
+          <w:rFonts w:ascii="Arial" w:hAnsi="Arial" w:cs="Arial"/>
+          <w:sz w:val="24"/>
+          <w:szCs w:val="24"/>
+          <w:lang w:eastAsia="es-MX"/>
+        </w:rPr>
+        <w:t>será</w:t>
+      </w:r>
+      <w:r>
+        <w:rPr>
+          <w:rFonts w:ascii="Arial" w:hAnsi="Arial" w:cs="Arial"/>
+          <w:sz w:val="24"/>
+          <w:szCs w:val="24"/>
+          <w:lang w:eastAsia="es-MX"/>
+        </w:rPr>
+        <w:t xml:space="preserve"> remitido a un comité de evaluación, permitiendo </w:t>
+      </w:r>
+      <w:r>
+        <w:rPr>
+          <w:rFonts w:ascii="Arial" w:hAnsi="Arial" w:cs="Arial"/>
+          <w:sz w:val="24"/>
+          <w:szCs w:val="24"/>
+          <w:lang w:eastAsia="es-MX"/>
+        </w:rPr>
+        <w:t>exponer sus puntos a su favor, con los cuales se evaluará el nivel de indulgencia con el cual será evaluado para su castigo, este, de así ser considerado podrá caer en los siguientes estatutos:</w:t>
+      </w:r>
+    </w:p>
+    <w:p>
+      <w:pPr>
+        <w:spacing w:line="360" w:lineRule="auto"/>
+        <w:jc w:val="both"/>
+        <w:rPr>
+          <w:rFonts w:ascii="Arial" w:hAnsi="Arial" w:cs="Arial"/>
+          <w:sz w:val="24"/>
+          <w:szCs w:val="24"/>
+          <w:lang w:eastAsia="es-MX"/>
+        </w:rPr>
+      </w:pPr>
+      <w:r>
+        <w:rPr>
+          <w:rFonts w:ascii="Arial" w:hAnsi="Arial" w:cs="Arial"/>
+          <w:i/>
+          <w:iCs/>
+          <w:sz w:val="24"/>
+          <w:szCs w:val="24"/>
+          <w:lang w:eastAsia="es-MX"/>
+        </w:rPr>
+        <w:t>Sin castigo</w:t>
+      </w:r>
+      <w:r>
+        <w:rPr>
+          <w:rFonts w:ascii="Arial" w:hAnsi="Arial" w:cs="Arial"/>
+          <w:i/>
+          <w:iCs/>
+          <w:sz w:val="24"/>
+          <w:szCs w:val="24"/>
+          <w:lang w:eastAsia="es-MX"/>
+        </w:rPr>
+        <w:t xml:space="preserve">: </w:t>
+      </w:r>
+      <w:r>
+        <w:rPr>
+          <w:rFonts w:ascii="Arial" w:hAnsi="Arial" w:cs="Arial"/>
+          <w:sz w:val="24"/>
+          <w:szCs w:val="24"/>
+          <w:lang w:eastAsia="es-MX"/>
+        </w:rPr>
+        <w:t>El responsable, a presentado sus puntos y estos han sido justificados al pie de la letra, de modo que no se le dará un castigo</w:t>
+      </w:r>
+    </w:p>
+    <w:p>
+      <w:pPr>
+        <w:spacing w:line="360" w:lineRule="auto"/>
+        <w:jc w:val="both"/>
+        <w:rPr>
+          <w:rFonts w:ascii="Arial" w:hAnsi="Arial" w:cs="Arial"/>
+          <w:sz w:val="24"/>
+          <w:szCs w:val="24"/>
+          <w:lang w:eastAsia="es-MX"/>
+        </w:rPr>
+      </w:pPr>
+      <w:r>
+        <w:rPr>
+          <w:rFonts w:ascii="Arial" w:hAnsi="Arial" w:cs="Arial"/>
+          <w:i/>
+          <w:iCs/>
+          <w:sz w:val="24"/>
+          <w:szCs w:val="24"/>
+          <w:lang w:eastAsia="es-MX"/>
+        </w:rPr>
+        <w:t>Llamado de atención:</w:t>
+      </w:r>
+      <w:r>
+        <w:rPr>
+          <w:rFonts w:ascii="Arial" w:hAnsi="Arial" w:cs="Arial"/>
+          <w:i/>
+          <w:iCs/>
+          <w:sz w:val="24"/>
+          <w:szCs w:val="24"/>
+          <w:lang w:eastAsia="es-MX"/>
+        </w:rPr>
+        <w:t xml:space="preserve"> </w:t>
+      </w:r>
+      <w:r>
+        <w:rPr>
+          <w:rFonts w:ascii="Arial" w:hAnsi="Arial" w:cs="Arial"/>
+          <w:sz w:val="24"/>
+          <w:szCs w:val="24"/>
+          <w:lang w:eastAsia="es-MX"/>
+        </w:rPr>
+        <w:t xml:space="preserve">El responsable a cometido alguna falta leve y que puede ser pasada por alto sin gran peligro, sin embargo, se le pide que no vuelva a caer en ella </w:t>
+      </w:r>
+    </w:p>
+    <w:p>
+      <w:pPr>
+        <w:spacing w:line="360" w:lineRule="auto"/>
+        <w:jc w:val="both"/>
+        <w:rPr>
+          <w:rFonts w:ascii="Arial" w:hAnsi="Arial" w:cs="Arial"/>
+          <w:sz w:val="24"/>
+          <w:szCs w:val="24"/>
+          <w:lang w:eastAsia="es-MX"/>
+        </w:rPr>
+      </w:pPr>
+      <w:r>
+        <w:rPr>
+          <w:rFonts w:ascii="Arial" w:hAnsi="Arial" w:cs="Arial"/>
+          <w:i/>
+          <w:iCs/>
+          <w:sz w:val="24"/>
+          <w:szCs w:val="24"/>
+          <w:lang w:eastAsia="es-MX"/>
+        </w:rPr>
+        <w:lastRenderedPageBreak/>
+        <w:t xml:space="preserve">Ultimátum de atención: </w:t>
+      </w:r>
+      <w:r>
+        <w:rPr>
+          <w:rFonts w:ascii="Arial" w:hAnsi="Arial" w:cs="Arial"/>
+          <w:sz w:val="24"/>
+          <w:szCs w:val="24"/>
+          <w:lang w:eastAsia="es-MX"/>
+        </w:rPr>
+        <w:t xml:space="preserve">El responsable a recaído en varias ocasiones en unas faltas leves o alguna falta que puede dañar a otros, se le da un ultimátum, que, de recaer en alguna otra falta, esta será tomada como un riesgo, y su castigo será mayor </w:t>
+      </w:r>
+    </w:p>
+    <w:p>
+      <w:pPr>
+        <w:spacing w:line="360" w:lineRule="auto"/>
+        <w:jc w:val="both"/>
+        <w:rPr>
+          <w:rFonts w:ascii="Arial" w:hAnsi="Arial" w:cs="Arial"/>
+          <w:sz w:val="24"/>
+          <w:szCs w:val="24"/>
+          <w:lang w:eastAsia="es-MX"/>
+        </w:rPr>
+      </w:pPr>
+      <w:r>
+        <w:rPr>
+          <w:rFonts w:ascii="Arial" w:hAnsi="Arial" w:cs="Arial"/>
+          <w:i/>
+          <w:iCs/>
+          <w:sz w:val="24"/>
+          <w:szCs w:val="24"/>
+          <w:lang w:eastAsia="es-MX"/>
+        </w:rPr>
+        <w:t>Anexo al expediente:</w:t>
+      </w:r>
+      <w:r>
+        <w:rPr>
+          <w:rFonts w:ascii="Arial" w:hAnsi="Arial" w:cs="Arial"/>
+          <w:i/>
+          <w:iCs/>
+          <w:sz w:val="24"/>
+          <w:szCs w:val="24"/>
+          <w:lang w:eastAsia="es-MX"/>
+        </w:rPr>
+        <w:t xml:space="preserve"> </w:t>
+      </w:r>
+      <w:r>
+        <w:rPr>
+          <w:rFonts w:ascii="Arial" w:hAnsi="Arial" w:cs="Arial"/>
+          <w:sz w:val="24"/>
+          <w:szCs w:val="24"/>
+          <w:lang w:eastAsia="es-MX"/>
+        </w:rPr>
+        <w:t>Al responsable se le levanta un acta de registro, la cual a lujo de detalle, redactara cuales son las faltas en las cuales a recurrido, puesto de trabajo, jefes y gente a su cargo, horas de trabajo, y este será anexado a un expediente personal, siendo así que en un futuro por ello se le niegue un aumento, o ascenso a algún puesto de trabajo, además de limitar mucho en caso de necesitar recomendaciones para otro puesto de trabajo</w:t>
+      </w:r>
+    </w:p>
+    <w:p>
+      <w:pPr>
+        <w:spacing w:line="360" w:lineRule="auto"/>
+        <w:jc w:val="both"/>
+        <w:rPr>
+          <w:rFonts w:ascii="Arial" w:hAnsi="Arial" w:cs="Arial"/>
+          <w:i/>
+          <w:iCs/>
+          <w:sz w:val="24"/>
+          <w:szCs w:val="24"/>
+          <w:lang w:eastAsia="es-MX"/>
+        </w:rPr>
+      </w:pPr>
+      <w:r>
+        <w:rPr>
+          <w:rFonts w:ascii="Arial" w:hAnsi="Arial" w:cs="Arial"/>
+          <w:i/>
+          <w:iCs/>
+          <w:sz w:val="24"/>
+          <w:szCs w:val="24"/>
+          <w:lang w:eastAsia="es-MX"/>
+        </w:rPr>
+        <w:t>Anexo al expediente y descuento de sueldo:</w:t>
+      </w:r>
+      <w:r>
+        <w:rPr>
+          <w:rFonts w:ascii="Arial" w:hAnsi="Arial" w:cs="Arial"/>
+          <w:i/>
+          <w:iCs/>
+          <w:sz w:val="24"/>
+          <w:szCs w:val="24"/>
+          <w:lang w:eastAsia="es-MX"/>
+        </w:rPr>
+        <w:t xml:space="preserve"> </w:t>
+      </w:r>
+      <w:r>
+        <w:rPr>
+          <w:rFonts w:ascii="Arial" w:hAnsi="Arial" w:cs="Arial"/>
+          <w:sz w:val="24"/>
+          <w:szCs w:val="24"/>
+          <w:lang w:eastAsia="es-MX"/>
+        </w:rPr>
+        <w:t xml:space="preserve">Al responsable se le levanta un acta de registro, la cual a lujo de detalle, redactara cuales son las faltas en las cuales </w:t>
+      </w:r>
+      <w:proofErr w:type="spellStart"/>
+      <w:r>
+        <w:rPr>
+          <w:rFonts w:ascii="Arial" w:hAnsi="Arial" w:cs="Arial"/>
+          <w:sz w:val="24"/>
+          <w:szCs w:val="24"/>
+          <w:lang w:eastAsia="es-MX"/>
+        </w:rPr>
+        <w:t>a</w:t>
+      </w:r>
+      <w:proofErr w:type="spellEnd"/>
+      <w:r>
+        <w:rPr>
+          <w:rFonts w:ascii="Arial" w:hAnsi="Arial" w:cs="Arial"/>
+          <w:sz w:val="24"/>
+          <w:szCs w:val="24"/>
+          <w:lang w:eastAsia="es-MX"/>
+        </w:rPr>
+        <w:t xml:space="preserve"> recurrido, puesto de trabajo, jefes y gente a su cargo, horas de trabajo, y este será anexado a un expediente personal, siendo así que en un futuro por ello se le niegue un aumento, o ascenso a algún puesto de trabajo</w:t>
+      </w:r>
+      <w:r>
+        <w:rPr>
+          <w:rFonts w:ascii="Arial" w:hAnsi="Arial" w:cs="Arial"/>
+          <w:sz w:val="24"/>
+          <w:szCs w:val="24"/>
+          <w:lang w:eastAsia="es-MX"/>
+        </w:rPr>
+        <w:t xml:space="preserve"> y con ello a forma de castigo un descuento del 30% del sueldo (esto siendo el máximo permitido por el </w:t>
+      </w:r>
+      <w:r>
+        <w:rPr>
+          <w:rFonts w:ascii="Arial" w:hAnsi="Arial" w:cs="Arial"/>
+          <w:sz w:val="24"/>
+          <w:szCs w:val="24"/>
+          <w:lang w:eastAsia="es-MX"/>
+        </w:rPr>
+        <w:t>artículo</w:t>
+      </w:r>
+      <w:r>
+        <w:rPr>
+          <w:rFonts w:ascii="Arial" w:hAnsi="Arial" w:cs="Arial"/>
+          <w:sz w:val="24"/>
+          <w:szCs w:val="24"/>
+          <w:lang w:eastAsia="es-MX"/>
+        </w:rPr>
+        <w:t xml:space="preserve"> 38 de la ley burocrática, fracciones III, IV, V y VI)</w:t>
+      </w:r>
+      <w:r>
+        <w:rPr>
+          <w:rFonts w:ascii="Arial" w:hAnsi="Arial" w:cs="Arial"/>
+          <w:sz w:val="24"/>
+          <w:szCs w:val="24"/>
+          <w:lang w:eastAsia="es-MX"/>
+        </w:rPr>
+        <w:t>, además de limitar mucho en caso de necesitar recomendaciones para otro puesto de trabaj</w:t>
+      </w:r>
+      <w:r>
+        <w:rPr>
+          <w:rFonts w:ascii="Arial" w:hAnsi="Arial" w:cs="Arial"/>
+          <w:sz w:val="24"/>
+          <w:szCs w:val="24"/>
+          <w:lang w:eastAsia="es-MX"/>
+        </w:rPr>
+        <w:t>o</w:t>
+      </w:r>
+    </w:p>
+    <w:p>
+      <w:pPr>
+        <w:spacing w:line="360" w:lineRule="auto"/>
+        <w:jc w:val="both"/>
+        <w:rPr>
+          <w:rFonts w:ascii="Arial" w:hAnsi="Arial" w:cs="Arial"/>
+          <w:sz w:val="24"/>
+          <w:szCs w:val="24"/>
+          <w:lang w:eastAsia="es-MX"/>
+        </w:rPr>
+      </w:pPr>
+      <w:r>
+        <w:rPr>
+          <w:rFonts w:ascii="Arial" w:hAnsi="Arial" w:cs="Arial"/>
+          <w:i/>
+          <w:iCs/>
+          <w:sz w:val="24"/>
+          <w:szCs w:val="24"/>
+          <w:lang w:eastAsia="es-MX"/>
+        </w:rPr>
+        <w:t>Suspensión sin goce de sueldo:</w:t>
+      </w:r>
+      <w:r>
+        <w:rPr>
+          <w:rFonts w:ascii="Arial" w:hAnsi="Arial" w:cs="Arial"/>
+          <w:i/>
+          <w:iCs/>
+          <w:sz w:val="24"/>
+          <w:szCs w:val="24"/>
+          <w:lang w:eastAsia="es-MX"/>
+        </w:rPr>
+        <w:t xml:space="preserve"> </w:t>
+      </w:r>
+      <w:r>
+        <w:rPr>
+          <w:rFonts w:ascii="Arial" w:hAnsi="Arial" w:cs="Arial"/>
+          <w:sz w:val="24"/>
+          <w:szCs w:val="24"/>
+          <w:lang w:eastAsia="es-MX"/>
+        </w:rPr>
+        <w:t xml:space="preserve">El responsable será suspendido de un mínimo de 3 días a un máximo de 2 semanas, esto de acuerdo a la gravedad de la falta además de no ser acreedor a su sueldo correspondiente a dichos días suspendidos, siendo así un descuento del 100% de las horas no laburadas </w:t>
+      </w:r>
+    </w:p>
+    <w:p>
+      <w:pPr>
+        <w:spacing w:line="360" w:lineRule="auto"/>
+        <w:jc w:val="both"/>
+        <w:rPr>
+          <w:rFonts w:ascii="Arial" w:hAnsi="Arial" w:cs="Arial"/>
+          <w:sz w:val="24"/>
+          <w:szCs w:val="24"/>
+          <w:lang w:eastAsia="es-MX"/>
+        </w:rPr>
+      </w:pPr>
+      <w:r>
+        <w:rPr>
+          <w:rFonts w:ascii="Arial" w:hAnsi="Arial" w:cs="Arial"/>
+          <w:i/>
+          <w:iCs/>
+          <w:sz w:val="24"/>
+          <w:szCs w:val="24"/>
+          <w:lang w:eastAsia="es-MX"/>
+        </w:rPr>
+        <w:t>Despido:</w:t>
+      </w:r>
+      <w:r>
+        <w:rPr>
+          <w:rFonts w:ascii="Arial" w:hAnsi="Arial" w:cs="Arial"/>
+          <w:i/>
+          <w:iCs/>
+          <w:sz w:val="24"/>
+          <w:szCs w:val="24"/>
+          <w:lang w:eastAsia="es-MX"/>
+        </w:rPr>
+        <w:t xml:space="preserve"> </w:t>
+      </w:r>
+      <w:r>
+        <w:rPr>
+          <w:rFonts w:ascii="Arial" w:hAnsi="Arial" w:cs="Arial"/>
+          <w:sz w:val="24"/>
+          <w:szCs w:val="24"/>
+          <w:lang w:eastAsia="es-MX"/>
+        </w:rPr>
+        <w:t>El responsable será despedido de nuestra empresa por tiempo indefinido, sin embargo, existe una pequeña posibilidad de ser recontratado en un futuro</w:t>
+      </w:r>
+    </w:p>
+    <w:p>
+      <w:pPr>
+        <w:spacing w:line="360" w:lineRule="auto"/>
+        <w:jc w:val="both"/>
+        <w:rPr>
+          <w:rFonts w:ascii="Arial" w:hAnsi="Arial" w:cs="Arial"/>
+          <w:sz w:val="24"/>
+          <w:szCs w:val="24"/>
+          <w:lang w:eastAsia="es-MX"/>
+        </w:rPr>
+      </w:pPr>
+      <w:r>
+        <w:rPr>
+          <w:rFonts w:ascii="Arial" w:hAnsi="Arial" w:cs="Arial"/>
+          <w:i/>
+          <w:iCs/>
+          <w:sz w:val="24"/>
+          <w:szCs w:val="24"/>
+          <w:lang w:eastAsia="es-MX"/>
+        </w:rPr>
+        <w:t>Despido definitivo:</w:t>
+      </w:r>
+      <w:r>
+        <w:rPr>
+          <w:rFonts w:ascii="Arial" w:hAnsi="Arial" w:cs="Arial"/>
+          <w:i/>
+          <w:iCs/>
+          <w:sz w:val="24"/>
+          <w:szCs w:val="24"/>
+          <w:lang w:eastAsia="es-MX"/>
+        </w:rPr>
+        <w:t xml:space="preserve"> </w:t>
+      </w:r>
+      <w:r>
+        <w:rPr>
+          <w:rFonts w:ascii="Arial" w:hAnsi="Arial" w:cs="Arial"/>
+          <w:sz w:val="24"/>
+          <w:szCs w:val="24"/>
+          <w:lang w:eastAsia="es-MX"/>
+        </w:rPr>
+        <w:t xml:space="preserve">El responsable será completamente despedido sin la posibilidad de ser recontratado en un futuro, ni tampoco poder unirse a otro establecimiento de nuestra pertenencia </w:t>
+      </w:r>
+    </w:p>
+    <w:p>
+      <w:pPr>
+        <w:rPr>
+          <w:rFonts w:ascii="Arial" w:hAnsi="Arial" w:cs="Arial"/>
+          <w:i/>
+          <w:iCs/>
+          <w:sz w:val="24"/>
+          <w:szCs w:val="24"/>
+          <w:lang w:eastAsia="es-MX"/>
+        </w:rPr>
+      </w:pPr>
+      <w:r>
+        <w:rPr>
+          <w:rFonts w:ascii="Arial" w:hAnsi="Arial" w:cs="Arial"/>
+          <w:i/>
+          <w:iCs/>
           <w:sz w:val="24"/>
           <w:szCs w:val="24"/>
           <w:lang w:eastAsia="es-MX"/>
@@ -2351,7 +3468,7 @@
         </w:rPr>
       </w:pPr>
       <w:bookmarkStart w:id="3" w:name="_Toc115100407"/>
-      <w:bookmarkStart w:id="4" w:name="_Toc115971325"/>
+      <w:bookmarkStart w:id="4" w:name="_Toc117720178"/>
       <w:r>
         <w:rPr>
           <w:rFonts w:ascii="Times New Roman" w:hAnsi="Times New Roman" w:cs="Times New Roman"/>
@@ -2417,12 +3534,305 @@
     </w:p>
     <w:p>
       <w:pPr>
-        <w:rPr>
-          <w:rFonts w:ascii="Arial" w:hAnsi="Arial" w:cs="Arial"/>
-          <w:sz w:val="24"/>
-          <w:szCs w:val="24"/>
-        </w:rPr>
-      </w:pPr>
+        <w:spacing w:line="276" w:lineRule="auto"/>
+        <w:jc w:val="both"/>
+        <w:rPr>
+          <w:rFonts w:ascii="Arial" w:hAnsi="Arial" w:cs="Arial"/>
+          <w:sz w:val="24"/>
+          <w:szCs w:val="24"/>
+        </w:rPr>
+      </w:pPr>
+    </w:p>
+    <w:p>
+      <w:pPr>
+        <w:rPr>
+          <w:rFonts w:ascii="Arial" w:hAnsi="Arial" w:cs="Arial"/>
+          <w:b/>
+          <w:bCs/>
+          <w:sz w:val="24"/>
+          <w:szCs w:val="24"/>
+        </w:rPr>
+      </w:pPr>
+      <w:r>
+        <w:rPr>
+          <w:rFonts w:ascii="Arial" w:hAnsi="Arial" w:cs="Arial"/>
+          <w:b/>
+          <w:bCs/>
+          <w:sz w:val="24"/>
+          <w:szCs w:val="24"/>
+        </w:rPr>
+        <w:t>ISO 27001</w:t>
+      </w:r>
+    </w:p>
+    <w:p>
+      <w:pPr>
+        <w:jc w:val="both"/>
+        <w:rPr>
+          <w:rFonts w:ascii="Arial" w:hAnsi="Arial" w:cs="Arial"/>
+          <w:sz w:val="24"/>
+          <w:szCs w:val="24"/>
+        </w:rPr>
+      </w:pPr>
+      <w:r>
+        <w:rPr>
+          <w:rFonts w:ascii="Arial" w:hAnsi="Arial" w:cs="Arial"/>
+          <w:sz w:val="24"/>
+          <w:szCs w:val="24"/>
+        </w:rPr>
+        <w:t>De acuerdo a la ISO 27001 nuestra empresa se compromete</w:t>
+      </w:r>
+      <w:r>
+        <w:rPr>
+          <w:rFonts w:ascii="Arial" w:hAnsi="Arial" w:cs="Arial"/>
+          <w:sz w:val="24"/>
+          <w:szCs w:val="24"/>
+        </w:rPr>
+        <w:t xml:space="preserve"> </w:t>
+      </w:r>
+      <w:r>
+        <w:rPr>
+          <w:rFonts w:ascii="Arial" w:hAnsi="Arial" w:cs="Arial"/>
+          <w:sz w:val="24"/>
+          <w:szCs w:val="24"/>
+        </w:rPr>
+        <w:t>a tener dicha certificación</w:t>
+      </w:r>
+      <w:r>
+        <w:rPr>
+          <w:rFonts w:ascii="Arial" w:hAnsi="Arial" w:cs="Arial"/>
+          <w:sz w:val="24"/>
+          <w:szCs w:val="24"/>
+        </w:rPr>
+        <w:t xml:space="preserve"> </w:t>
+      </w:r>
+      <w:r>
+        <w:rPr>
+          <w:rFonts w:ascii="Arial" w:hAnsi="Arial" w:cs="Arial"/>
+          <w:sz w:val="24"/>
+          <w:szCs w:val="24"/>
+        </w:rPr>
+        <w:t>de tener proteger los datos e información</w:t>
+      </w:r>
+      <w:r>
+        <w:rPr>
+          <w:rFonts w:ascii="Arial" w:hAnsi="Arial" w:cs="Arial"/>
+          <w:sz w:val="24"/>
+          <w:szCs w:val="24"/>
+        </w:rPr>
+        <w:t xml:space="preserve"> </w:t>
+      </w:r>
+      <w:r>
+        <w:rPr>
+          <w:rFonts w:ascii="Arial" w:hAnsi="Arial" w:cs="Arial"/>
+          <w:sz w:val="24"/>
+          <w:szCs w:val="24"/>
+        </w:rPr>
+        <w:t>de nuestros clientes</w:t>
+      </w:r>
+      <w:r>
+        <w:rPr>
+          <w:rFonts w:ascii="Arial" w:hAnsi="Arial" w:cs="Arial"/>
+          <w:sz w:val="24"/>
+          <w:szCs w:val="24"/>
+        </w:rPr>
+        <w:t xml:space="preserve"> </w:t>
+      </w:r>
+      <w:r>
+        <w:rPr>
+          <w:rFonts w:ascii="Arial" w:hAnsi="Arial" w:cs="Arial"/>
+          <w:sz w:val="24"/>
+          <w:szCs w:val="24"/>
+        </w:rPr>
+        <w:t>ya que en confidencialidad es muy importante como empresa ya que son datos que el cliente confía</w:t>
+      </w:r>
+      <w:r>
+        <w:rPr>
+          <w:rFonts w:ascii="Arial" w:hAnsi="Arial" w:cs="Arial"/>
+          <w:sz w:val="24"/>
+          <w:szCs w:val="24"/>
+        </w:rPr>
+        <w:t xml:space="preserve"> </w:t>
+      </w:r>
+      <w:r>
+        <w:rPr>
+          <w:rFonts w:ascii="Arial" w:hAnsi="Arial" w:cs="Arial"/>
+          <w:sz w:val="24"/>
+          <w:szCs w:val="24"/>
+        </w:rPr>
+        <w:t>ya que tenemos un sistema propio donde se recaban la información, y la información</w:t>
+      </w:r>
+      <w:r>
+        <w:rPr>
+          <w:rFonts w:ascii="Arial" w:hAnsi="Arial" w:cs="Arial"/>
+          <w:sz w:val="24"/>
+          <w:szCs w:val="24"/>
+        </w:rPr>
+        <w:t xml:space="preserve"> </w:t>
+      </w:r>
+      <w:r>
+        <w:rPr>
+          <w:rFonts w:ascii="Arial" w:hAnsi="Arial" w:cs="Arial"/>
+          <w:sz w:val="24"/>
+          <w:szCs w:val="24"/>
+        </w:rPr>
+        <w:t>solo tiene acceso cierto personal que trabaja con el cliente para evitar que los</w:t>
+      </w:r>
+      <w:r>
+        <w:rPr>
+          <w:rFonts w:ascii="Arial" w:hAnsi="Arial" w:cs="Arial"/>
+          <w:sz w:val="24"/>
+          <w:szCs w:val="24"/>
+        </w:rPr>
+        <w:t xml:space="preserve"> </w:t>
+      </w:r>
+      <w:r>
+        <w:rPr>
+          <w:rFonts w:ascii="Arial" w:hAnsi="Arial" w:cs="Arial"/>
+          <w:sz w:val="24"/>
+          <w:szCs w:val="24"/>
+        </w:rPr>
+        <w:t>datos salgan a luz ya que son datos confidenciales que solo deben quedar entre nosotros</w:t>
+      </w:r>
+      <w:r>
+        <w:rPr>
+          <w:rFonts w:ascii="Arial" w:hAnsi="Arial" w:cs="Arial"/>
+          <w:sz w:val="24"/>
+          <w:szCs w:val="24"/>
+        </w:rPr>
+        <w:t xml:space="preserve"> </w:t>
+      </w:r>
+      <w:r>
+        <w:rPr>
+          <w:rFonts w:ascii="Arial" w:hAnsi="Arial" w:cs="Arial"/>
+          <w:sz w:val="24"/>
+          <w:szCs w:val="24"/>
+        </w:rPr>
+        <w:t>como empresa y cliente.</w:t>
+      </w:r>
+    </w:p>
+    <w:p>
+      <w:pPr>
+        <w:jc w:val="both"/>
+        <w:rPr>
+          <w:rFonts w:ascii="Arial" w:hAnsi="Arial" w:cs="Arial"/>
+          <w:sz w:val="24"/>
+          <w:szCs w:val="24"/>
+        </w:rPr>
+      </w:pPr>
+    </w:p>
+    <w:p>
+      <w:pPr>
+        <w:jc w:val="both"/>
+        <w:rPr>
+          <w:rFonts w:ascii="Arial" w:hAnsi="Arial" w:cs="Arial"/>
+          <w:b/>
+          <w:bCs/>
+          <w:sz w:val="24"/>
+          <w:szCs w:val="24"/>
+        </w:rPr>
+      </w:pPr>
+      <w:r>
+        <w:rPr>
+          <w:rFonts w:ascii="Arial" w:hAnsi="Arial" w:cs="Arial"/>
+          <w:b/>
+          <w:bCs/>
+          <w:sz w:val="24"/>
+          <w:szCs w:val="24"/>
+        </w:rPr>
+        <w:t>ISO 27002</w:t>
+      </w:r>
+      <w:r>
+        <w:rPr>
+          <w:rFonts w:ascii="Arial" w:hAnsi="Arial" w:cs="Arial"/>
+          <w:b/>
+          <w:bCs/>
+          <w:sz w:val="24"/>
+          <w:szCs w:val="24"/>
+        </w:rPr>
+        <w:t xml:space="preserve"> </w:t>
+      </w:r>
+    </w:p>
+    <w:p>
+      <w:pPr>
+        <w:jc w:val="both"/>
+        <w:rPr>
+          <w:rFonts w:ascii="Arial" w:hAnsi="Arial" w:cs="Arial"/>
+          <w:sz w:val="24"/>
+          <w:szCs w:val="24"/>
+        </w:rPr>
+      </w:pPr>
+      <w:r>
+        <w:rPr>
+          <w:rFonts w:ascii="Arial" w:hAnsi="Arial" w:cs="Arial"/>
+          <w:sz w:val="24"/>
+          <w:szCs w:val="24"/>
+        </w:rPr>
+        <w:t>Aquí</w:t>
+      </w:r>
+      <w:r>
+        <w:rPr>
+          <w:rFonts w:ascii="Arial" w:hAnsi="Arial" w:cs="Arial"/>
+          <w:sz w:val="24"/>
+          <w:szCs w:val="24"/>
+        </w:rPr>
+        <w:t xml:space="preserve"> </w:t>
+      </w:r>
+      <w:r>
+        <w:rPr>
+          <w:rFonts w:ascii="Arial" w:hAnsi="Arial" w:cs="Arial"/>
+          <w:sz w:val="24"/>
+          <w:szCs w:val="24"/>
+        </w:rPr>
+        <w:t>usamos software encriptado con diferentes capas de seguridad para evitar ciberataques que nos podrían</w:t>
+      </w:r>
+      <w:r>
+        <w:rPr>
+          <w:rFonts w:ascii="Arial" w:hAnsi="Arial" w:cs="Arial"/>
+          <w:sz w:val="24"/>
+          <w:szCs w:val="24"/>
+        </w:rPr>
+        <w:t xml:space="preserve"> </w:t>
+      </w:r>
+      <w:r>
+        <w:rPr>
+          <w:rFonts w:ascii="Arial" w:hAnsi="Arial" w:cs="Arial"/>
+          <w:sz w:val="24"/>
+          <w:szCs w:val="24"/>
+        </w:rPr>
+        <w:t>llegar a robar datos de clientes, ya que cada cliente tiene diferente información</w:t>
+      </w:r>
+      <w:r>
+        <w:rPr>
+          <w:rFonts w:ascii="Arial" w:hAnsi="Arial" w:cs="Arial"/>
+          <w:sz w:val="24"/>
+          <w:szCs w:val="24"/>
+        </w:rPr>
+        <w:t xml:space="preserve"> </w:t>
+      </w:r>
+      <w:r>
+        <w:rPr>
+          <w:rFonts w:ascii="Arial" w:hAnsi="Arial" w:cs="Arial"/>
+          <w:sz w:val="24"/>
+          <w:szCs w:val="24"/>
+        </w:rPr>
+        <w:t>se clasifica, según</w:t>
+      </w:r>
+      <w:r>
+        <w:rPr>
+          <w:rFonts w:ascii="Arial" w:hAnsi="Arial" w:cs="Arial"/>
+          <w:sz w:val="24"/>
+          <w:szCs w:val="24"/>
+        </w:rPr>
+        <w:t xml:space="preserve"> </w:t>
+      </w:r>
+      <w:r>
+        <w:rPr>
+          <w:rFonts w:ascii="Arial" w:hAnsi="Arial" w:cs="Arial"/>
+          <w:sz w:val="24"/>
+          <w:szCs w:val="24"/>
+        </w:rPr>
+        <w:t xml:space="preserve">sea los tipos de datos que se tiene y la seguridad que se les da a cada uno ya que se trata de optimizar los procesos cada que se puede lograr con el continuo mantenimiento y checando errores. </w:t>
+      </w:r>
       <w:r>
         <w:rPr>
           <w:rFonts w:ascii="Arial" w:hAnsi="Arial" w:cs="Arial"/>
@@ -2448,6 +3858,7 @@
           <w:lang w:eastAsia="es-MX"/>
         </w:rPr>
       </w:pPr>
+      <w:bookmarkStart w:id="5" w:name="_Toc117720179"/>
       <w:r>
         <w:rPr>
           <w:rFonts w:ascii="Times New Roman" w:hAnsi="Times New Roman" w:cs="Times New Roman"/>
@@ -2471,7 +3882,7 @@
           <w:szCs w:val="28"/>
           <w:lang w:eastAsia="es-MX"/>
         </w:rPr>
-        <w:t xml:space="preserve"> de acciones para la mitigación de riesgos</w:t>
+        <w:t xml:space="preserve"> de acciones para la mitigación de riesgos </w:t>
       </w:r>
       <w:r>
         <w:rPr>
@@ -2483,7 +3894,7 @@
           <w:szCs w:val="28"/>
           <w:lang w:eastAsia="es-MX"/>
         </w:rPr>
-        <w:t xml:space="preserve"> </w:t>
+        <w:t xml:space="preserve"> (</w:t>
       </w:r>
       <w:r>
         <w:rPr>
@@ -2495,7 +3906,7 @@
           <w:szCs w:val="28"/>
           <w:lang w:eastAsia="es-MX"/>
         </w:rPr>
-        <w:t xml:space="preserve"> (</w:t>
+        <w:t>Legislación básica del control interno de la empresa y acciones para mitigar riesgos</w:t>
       </w:r>
       <w:r>
         <w:rPr>
@@ -2507,20 +3918,149 @@
           <w:szCs w:val="28"/>
           <w:lang w:eastAsia="es-MX"/>
         </w:rPr>
-        <w:t>Legislación básica del control interno de la empresa y acciones para mitigar riesgos</w:t>
-      </w:r>
-      <w:r>
-        <w:rPr>
-          <w:rFonts w:ascii="Times New Roman" w:hAnsi="Times New Roman" w:cs="Times New Roman"/>
+        <w:t>)</w:t>
+      </w:r>
+      <w:bookmarkEnd w:id="5"/>
+    </w:p>
+    <w:p>
+      <w:pPr>
+        <w:spacing w:line="276" w:lineRule="auto"/>
+        <w:jc w:val="both"/>
+        <w:rPr>
+          <w:rFonts w:ascii="Arial" w:hAnsi="Arial" w:cs="Arial"/>
+          <w:sz w:val="24"/>
+          <w:szCs w:val="24"/>
+        </w:rPr>
+      </w:pPr>
+    </w:p>
+    <w:p>
+      <w:pPr>
+        <w:spacing w:line="276" w:lineRule="auto"/>
+        <w:jc w:val="both"/>
+        <w:rPr>
+          <w:rFonts w:ascii="Arial" w:hAnsi="Arial" w:cs="Arial"/>
           <w:b/>
           <w:bCs/>
-          <w:color w:val="auto"/>
+          <w:sz w:val="24"/>
+          <w:szCs w:val="24"/>
+        </w:rPr>
+      </w:pPr>
+      <w:r>
+        <w:rPr>
+          <w:rFonts w:ascii="Arial" w:hAnsi="Arial" w:cs="Arial"/>
+          <w:b/>
+          <w:bCs/>
+          <w:sz w:val="24"/>
+          <w:szCs w:val="24"/>
+        </w:rPr>
+        <w:t xml:space="preserve">Legislación </w:t>
+      </w:r>
+    </w:p>
+    <w:p>
+      <w:pPr>
+        <w:spacing w:line="360" w:lineRule="auto"/>
+        <w:jc w:val="both"/>
+        <w:rPr>
+          <w:rFonts w:ascii="Arial" w:hAnsi="Arial" w:cs="Arial"/>
+          <w:sz w:val="24"/>
+          <w:szCs w:val="24"/>
+        </w:rPr>
+      </w:pPr>
+      <w:r>
+        <w:rPr>
+          <w:rFonts w:ascii="Arial" w:hAnsi="Arial" w:cs="Arial"/>
+          <w:sz w:val="24"/>
+          <w:szCs w:val="24"/>
+        </w:rPr>
+        <w:t xml:space="preserve">El artículo 7. Atribuciones y deberes institucionales de la Ley 10-07, establece que «Las entidades u organismos bajo el ámbito de esta </w:t>
+      </w:r>
+      <w:r>
+        <w:rPr>
+          <w:rFonts w:ascii="Arial" w:hAnsi="Arial" w:cs="Arial"/>
+          <w:sz w:val="24"/>
+          <w:szCs w:val="24"/>
+        </w:rPr>
+        <w:t>ley,</w:t>
+      </w:r>
+      <w:r>
+        <w:rPr>
+          <w:rFonts w:ascii="Arial" w:hAnsi="Arial" w:cs="Arial"/>
+          <w:sz w:val="24"/>
+          <w:szCs w:val="24"/>
+        </w:rPr>
+        <w:t xml:space="preserve"> así como los servidores públicos en todos los niveles de la organización de los mismos, tienen las siguientes atribuciones y deberes para asegurar la efectividad del control interno institucional: 1. Establecer y mantener el control interno en los términos previstos en la presente ley. 2. Elaborar, en el marco de la presente ley y de la normativa básica de control interno que emita la Contraloría General de la República, las normas secundarias, sistemas y procedimientos para el establecimiento, operación y mantenimiento de su propio proceso de control interno, de acuerdo a la naturaleza de sus operaciones y objetivos</w:t>
+      </w:r>
+    </w:p>
+    <w:p>
+      <w:pPr>
+        <w:spacing w:line="360" w:lineRule="auto"/>
+        <w:jc w:val="both"/>
+        <w:rPr>
+          <w:rFonts w:ascii="Arial" w:hAnsi="Arial" w:cs="Arial"/>
+          <w:sz w:val="24"/>
+          <w:szCs w:val="24"/>
+        </w:rPr>
+      </w:pPr>
+      <w:r>
+        <w:rPr>
+          <w:rFonts w:ascii="Arial" w:hAnsi="Arial" w:cs="Arial"/>
+          <w:sz w:val="24"/>
+          <w:szCs w:val="24"/>
+        </w:rPr>
+        <w:t>De igual forma, el artículo 25. Responsables del control interno, establece que «el titular de cada entidad u organismos bajo el ámbito de la presente ley, es el principal responsable del establecimiento y cumplimiento del control interno en la respectiva institución…»</w:t>
+      </w:r>
+    </w:p>
+    <w:p>
+      <w:pPr>
+        <w:spacing w:line="360" w:lineRule="auto"/>
+        <w:jc w:val="both"/>
+        <w:rPr>
+          <w:rFonts w:ascii="Arial" w:hAnsi="Arial" w:cs="Arial"/>
+          <w:sz w:val="24"/>
+          <w:szCs w:val="24"/>
+        </w:rPr>
+      </w:pPr>
+      <w:r>
+        <w:rPr>
+          <w:rFonts w:ascii="Arial" w:hAnsi="Arial" w:cs="Arial"/>
+          <w:sz w:val="24"/>
+          <w:szCs w:val="24"/>
+        </w:rPr>
+        <w:t>Adicionalmente, el artículo 18 del Reglamento de la Ley 10-07. Deber institucional de establecer el proceso de control interno y de aplicar controles internos, establece que «las entidades y los organismos del ámbito de la Ley 10-07, en cumplimiento del deber institucional, previsto en Numeral 1, del Artículo 7 y de los mandatos contenidos en los Artículos 22 y 26 de dicha Ley, establecerán y mantendrán el proceso de control interno de los servidores públicos en los diferentes niveles de responsabilidad de la entidad u organismo, ejecutarán o aplicarán los controles internos de las operaciones a su cargo</w:t>
+      </w:r>
+    </w:p>
+    <w:p>
+      <w:pPr>
+        <w:spacing w:line="360" w:lineRule="auto"/>
+        <w:jc w:val="both"/>
+        <w:rPr>
+          <w:rFonts w:ascii="Arial" w:hAnsi="Arial" w:cs="Arial"/>
+          <w:sz w:val="24"/>
+          <w:szCs w:val="24"/>
+        </w:rPr>
+      </w:pPr>
+    </w:p>
+    <w:p>
+      <w:pPr>
+        <w:spacing w:line="360" w:lineRule="auto"/>
+        <w:jc w:val="both"/>
+        <w:rPr>
+          <w:rFonts w:ascii="Arial" w:hAnsi="Arial" w:cs="Arial"/>
+          <w:sz w:val="24"/>
+          <w:szCs w:val="24"/>
+        </w:rPr>
+      </w:pPr>
+    </w:p>
+    <w:p>
+      <w:pPr>
+        <w:spacing w:line="360" w:lineRule="auto"/>
+        <w:jc w:val="both"/>
+        <w:rPr>
+          <w:rFonts w:ascii="Arial" w:hAnsi="Arial" w:cs="Arial"/>
           <w:sz w:val="28"/>
           <w:szCs w:val="28"/>
-          <w:lang w:eastAsia="es-MX"/>
-        </w:rPr>
-        <w:t>)</w:t>
-      </w:r>
+        </w:rPr>
+      </w:pPr>
     </w:p>
     <w:p>
       <w:pPr>
@@ -2528,10 +4068,443 @@
         <w:jc w:val="both"/>
         <w:rPr>
           <w:rFonts w:ascii="Arial" w:hAnsi="Arial" w:cs="Arial"/>
-          <w:sz w:val="24"/>
-          <w:szCs w:val="24"/>
-        </w:rPr>
-      </w:pPr>
+          <w:b/>
+          <w:bCs/>
+          <w:sz w:val="24"/>
+          <w:szCs w:val="24"/>
+        </w:rPr>
+      </w:pPr>
+      <w:r>
+        <w:rPr>
+          <w:rFonts w:ascii="Arial" w:hAnsi="Arial" w:cs="Arial"/>
+          <w:b/>
+          <w:bCs/>
+          <w:sz w:val="24"/>
+          <w:szCs w:val="24"/>
+        </w:rPr>
+        <w:lastRenderedPageBreak/>
+        <w:t>Acciones para mitigar riesgos</w:t>
+      </w:r>
+    </w:p>
+    <w:p>
+      <w:pPr>
+        <w:spacing w:line="360" w:lineRule="auto"/>
+        <w:jc w:val="both"/>
+        <w:rPr>
+          <w:rFonts w:ascii="Arial" w:hAnsi="Arial" w:cs="Arial"/>
+          <w:sz w:val="24"/>
+          <w:szCs w:val="24"/>
+        </w:rPr>
+      </w:pPr>
+      <w:r>
+        <w:rPr>
+          <w:rFonts w:ascii="Arial" w:hAnsi="Arial" w:cs="Arial"/>
+          <w:i/>
+          <w:iCs/>
+          <w:sz w:val="24"/>
+          <w:szCs w:val="24"/>
+        </w:rPr>
+        <w:t>Contratación de seguros:</w:t>
+      </w:r>
+      <w:r>
+        <w:rPr>
+          <w:rFonts w:ascii="Arial" w:hAnsi="Arial" w:cs="Arial"/>
+          <w:i/>
+          <w:iCs/>
+          <w:sz w:val="24"/>
+          <w:szCs w:val="24"/>
+        </w:rPr>
+        <w:t xml:space="preserve"> </w:t>
+      </w:r>
+      <w:r>
+        <w:rPr>
+          <w:rFonts w:ascii="Arial" w:hAnsi="Arial" w:cs="Arial"/>
+          <w:sz w:val="24"/>
+          <w:szCs w:val="24"/>
+        </w:rPr>
+        <w:t>Se evaluará diversos tipos de seguros que nos permitan evitar un golpe económico, ya sea por incidente de personal, incidente de realización de trabajo, catástrofe natural, violación de seguridad, robo, ataques, etc.</w:t>
+      </w:r>
+    </w:p>
+    <w:p>
+      <w:pPr>
+        <w:spacing w:line="360" w:lineRule="auto"/>
+        <w:jc w:val="both"/>
+        <w:rPr>
+          <w:rFonts w:ascii="Arial" w:hAnsi="Arial" w:cs="Arial"/>
+          <w:sz w:val="24"/>
+          <w:szCs w:val="24"/>
+        </w:rPr>
+      </w:pPr>
+      <w:r>
+        <w:rPr>
+          <w:rFonts w:ascii="Arial" w:hAnsi="Arial" w:cs="Arial"/>
+          <w:i/>
+          <w:iCs/>
+          <w:sz w:val="24"/>
+          <w:szCs w:val="24"/>
+        </w:rPr>
+        <w:t>Evaluación diagnostica del sistema, previo al trabajo:</w:t>
+      </w:r>
+      <w:r>
+        <w:rPr>
+          <w:rFonts w:ascii="Arial" w:hAnsi="Arial" w:cs="Arial"/>
+          <w:i/>
+          <w:iCs/>
+          <w:sz w:val="24"/>
+          <w:szCs w:val="24"/>
+        </w:rPr>
+        <w:t xml:space="preserve"> </w:t>
+      </w:r>
+      <w:r>
+        <w:rPr>
+          <w:rFonts w:ascii="Arial" w:hAnsi="Arial" w:cs="Arial"/>
+          <w:sz w:val="24"/>
+          <w:szCs w:val="24"/>
+        </w:rPr>
+        <w:t>Se realizará una evaluación diagnostica del sistema, la cual será presentada al contratista, esto con el fin de explicar el tipo de cambios a realizar y la justificación de estos, además de comentar el estado actual del sistema</w:t>
+      </w:r>
+    </w:p>
+    <w:p>
+      <w:pPr>
+        <w:spacing w:line="360" w:lineRule="auto"/>
+        <w:jc w:val="both"/>
+        <w:rPr>
+          <w:rFonts w:ascii="Arial" w:hAnsi="Arial" w:cs="Arial"/>
+          <w:sz w:val="24"/>
+          <w:szCs w:val="24"/>
+        </w:rPr>
+      </w:pPr>
+      <w:r>
+        <w:rPr>
+          <w:rFonts w:ascii="Arial" w:hAnsi="Arial" w:cs="Arial"/>
+          <w:i/>
+          <w:iCs/>
+          <w:sz w:val="24"/>
+          <w:szCs w:val="24"/>
+        </w:rPr>
+        <w:t>Evaluación</w:t>
+      </w:r>
+      <w:r>
+        <w:rPr>
+          <w:rFonts w:ascii="Arial" w:hAnsi="Arial" w:cs="Arial"/>
+          <w:i/>
+          <w:iCs/>
+          <w:sz w:val="24"/>
+          <w:szCs w:val="24"/>
+        </w:rPr>
+        <w:t xml:space="preserve"> diagnostica de</w:t>
+      </w:r>
+      <w:r>
+        <w:rPr>
+          <w:rFonts w:ascii="Arial" w:hAnsi="Arial" w:cs="Arial"/>
+          <w:i/>
+          <w:iCs/>
+          <w:sz w:val="24"/>
+          <w:szCs w:val="24"/>
+        </w:rPr>
+        <w:t>l</w:t>
+      </w:r>
+      <w:r>
+        <w:rPr>
+          <w:rFonts w:ascii="Arial" w:hAnsi="Arial" w:cs="Arial"/>
+          <w:i/>
+          <w:iCs/>
+          <w:sz w:val="24"/>
+          <w:szCs w:val="24"/>
+        </w:rPr>
+        <w:t xml:space="preserve"> sistema, </w:t>
+      </w:r>
+      <w:r>
+        <w:rPr>
+          <w:rFonts w:ascii="Arial" w:hAnsi="Arial" w:cs="Arial"/>
+          <w:i/>
+          <w:iCs/>
+          <w:sz w:val="24"/>
+          <w:szCs w:val="24"/>
+        </w:rPr>
+        <w:t>subsecuente</w:t>
+      </w:r>
+      <w:r>
+        <w:rPr>
+          <w:rFonts w:ascii="Arial" w:hAnsi="Arial" w:cs="Arial"/>
+          <w:i/>
+          <w:iCs/>
+          <w:sz w:val="24"/>
+          <w:szCs w:val="24"/>
+        </w:rPr>
+        <w:t xml:space="preserve"> al trabajo</w:t>
+      </w:r>
+      <w:r>
+        <w:rPr>
+          <w:rFonts w:ascii="Arial" w:hAnsi="Arial" w:cs="Arial"/>
+          <w:i/>
+          <w:iCs/>
+          <w:sz w:val="24"/>
+          <w:szCs w:val="24"/>
+        </w:rPr>
+        <w:t>:</w:t>
+      </w:r>
+      <w:r>
+        <w:rPr>
+          <w:rFonts w:ascii="Arial" w:hAnsi="Arial" w:cs="Arial"/>
+          <w:i/>
+          <w:iCs/>
+          <w:sz w:val="24"/>
+          <w:szCs w:val="24"/>
+        </w:rPr>
+        <w:t xml:space="preserve"> </w:t>
+      </w:r>
+      <w:r>
+        <w:rPr>
+          <w:rFonts w:ascii="Arial" w:hAnsi="Arial" w:cs="Arial"/>
+          <w:sz w:val="24"/>
+          <w:szCs w:val="24"/>
+        </w:rPr>
+        <w:t>Se realizará una evaluación diagnostica del sistema tras la finalización de nuestro trabajo, la cual será presentada al contratista, permitiendo reafirmar los cambios realizados y si existió algún otro cambio, además de comentar el estado final de como quedo el sistema tras nuestro trabajo</w:t>
+      </w:r>
+    </w:p>
+    <w:p>
+      <w:pPr>
+        <w:spacing w:line="360" w:lineRule="auto"/>
+        <w:jc w:val="both"/>
+        <w:rPr>
+          <w:rFonts w:ascii="Arial" w:hAnsi="Arial" w:cs="Arial"/>
+          <w:sz w:val="24"/>
+          <w:szCs w:val="24"/>
+        </w:rPr>
+      </w:pPr>
+      <w:r>
+        <w:rPr>
+          <w:rFonts w:ascii="Arial" w:hAnsi="Arial" w:cs="Arial"/>
+          <w:i/>
+          <w:iCs/>
+          <w:sz w:val="24"/>
+          <w:szCs w:val="24"/>
+        </w:rPr>
+        <w:t>Ingreso y egreso de personal autorizado:</w:t>
+      </w:r>
+      <w:r>
+        <w:rPr>
+          <w:rFonts w:ascii="Arial" w:hAnsi="Arial" w:cs="Arial"/>
+          <w:i/>
+          <w:iCs/>
+          <w:sz w:val="24"/>
+          <w:szCs w:val="24"/>
+        </w:rPr>
+        <w:t xml:space="preserve"> </w:t>
+      </w:r>
+      <w:r>
+        <w:rPr>
+          <w:rFonts w:ascii="Arial" w:hAnsi="Arial" w:cs="Arial"/>
+          <w:sz w:val="24"/>
+          <w:szCs w:val="24"/>
+        </w:rPr>
+        <w:t xml:space="preserve">Solo podrá entrar y salir el personal asignado y autorizado para dicho trabajo y evaluación, del mismo modo, en caso de alguna actividad extraña esta tendrá que ser reportada </w:t>
+      </w:r>
+    </w:p>
+    <w:p>
+      <w:pPr>
+        <w:spacing w:line="360" w:lineRule="auto"/>
+        <w:jc w:val="both"/>
+        <w:rPr>
+          <w:rFonts w:ascii="Arial" w:hAnsi="Arial" w:cs="Arial"/>
+          <w:i/>
+          <w:iCs/>
+          <w:sz w:val="24"/>
+          <w:szCs w:val="24"/>
+        </w:rPr>
+      </w:pPr>
+      <w:r>
+        <w:rPr>
+          <w:rFonts w:ascii="Arial" w:hAnsi="Arial" w:cs="Arial"/>
+          <w:i/>
+          <w:iCs/>
+          <w:sz w:val="24"/>
+          <w:szCs w:val="24"/>
+        </w:rPr>
+        <w:t xml:space="preserve">Ingreso y egreso de </w:t>
+      </w:r>
+      <w:r>
+        <w:rPr>
+          <w:rFonts w:ascii="Arial" w:hAnsi="Arial" w:cs="Arial"/>
+          <w:i/>
+          <w:iCs/>
+          <w:sz w:val="24"/>
+          <w:szCs w:val="24"/>
+        </w:rPr>
+        <w:t>equipo</w:t>
+      </w:r>
+      <w:r>
+        <w:rPr>
+          <w:rFonts w:ascii="Arial" w:hAnsi="Arial" w:cs="Arial"/>
+          <w:i/>
+          <w:iCs/>
+          <w:sz w:val="24"/>
+          <w:szCs w:val="24"/>
+        </w:rPr>
+        <w:t xml:space="preserve"> autorizado:</w:t>
+      </w:r>
+      <w:r>
+        <w:rPr>
+          <w:rFonts w:ascii="Arial" w:hAnsi="Arial" w:cs="Arial"/>
+          <w:i/>
+          <w:iCs/>
+          <w:sz w:val="24"/>
+          <w:szCs w:val="24"/>
+        </w:rPr>
+        <w:t xml:space="preserve"> </w:t>
+      </w:r>
+      <w:r>
+        <w:rPr>
+          <w:rFonts w:ascii="Arial" w:hAnsi="Arial" w:cs="Arial"/>
+          <w:sz w:val="24"/>
+          <w:szCs w:val="24"/>
+        </w:rPr>
+        <w:t xml:space="preserve">Solo podrá entrar y salir el </w:t>
+      </w:r>
+      <w:r>
+        <w:rPr>
+          <w:rFonts w:ascii="Arial" w:hAnsi="Arial" w:cs="Arial"/>
+          <w:sz w:val="24"/>
+          <w:szCs w:val="24"/>
+        </w:rPr>
+        <w:t>equipo</w:t>
+      </w:r>
+      <w:r>
+        <w:rPr>
+          <w:rFonts w:ascii="Arial" w:hAnsi="Arial" w:cs="Arial"/>
+          <w:sz w:val="24"/>
+          <w:szCs w:val="24"/>
+        </w:rPr>
+        <w:t xml:space="preserve"> asignado y autorizado para dicho trabajo y evaluación</w:t>
+      </w:r>
+      <w:r>
+        <w:rPr>
+          <w:rFonts w:ascii="Arial" w:hAnsi="Arial" w:cs="Arial"/>
+          <w:sz w:val="24"/>
+          <w:szCs w:val="24"/>
+        </w:rPr>
+        <w:t xml:space="preserve"> exceptuando el dispositivo celular personal</w:t>
+      </w:r>
+      <w:r>
+        <w:rPr>
+          <w:rFonts w:ascii="Arial" w:hAnsi="Arial" w:cs="Arial"/>
+          <w:sz w:val="24"/>
+          <w:szCs w:val="24"/>
+        </w:rPr>
+        <w:t xml:space="preserve">, del mismo modo, en caso de </w:t>
+      </w:r>
+      <w:r>
+        <w:rPr>
+          <w:rFonts w:ascii="Arial" w:hAnsi="Arial" w:cs="Arial"/>
+          <w:sz w:val="24"/>
+          <w:szCs w:val="24"/>
+        </w:rPr>
+        <w:t>algún dispositivo</w:t>
+      </w:r>
+      <w:r>
+        <w:rPr>
+          <w:rFonts w:ascii="Arial" w:hAnsi="Arial" w:cs="Arial"/>
+          <w:sz w:val="24"/>
+          <w:szCs w:val="24"/>
+        </w:rPr>
+        <w:t xml:space="preserve"> extrañ</w:t>
+      </w:r>
+      <w:r>
+        <w:rPr>
+          <w:rFonts w:ascii="Arial" w:hAnsi="Arial" w:cs="Arial"/>
+          <w:sz w:val="24"/>
+          <w:szCs w:val="24"/>
+        </w:rPr>
+        <w:t>o</w:t>
+      </w:r>
+      <w:r>
+        <w:rPr>
+          <w:rFonts w:ascii="Arial" w:hAnsi="Arial" w:cs="Arial"/>
+          <w:sz w:val="24"/>
+          <w:szCs w:val="24"/>
+        </w:rPr>
+        <w:t xml:space="preserve"> est</w:t>
+      </w:r>
+      <w:r>
+        <w:rPr>
+          <w:rFonts w:ascii="Arial" w:hAnsi="Arial" w:cs="Arial"/>
+          <w:sz w:val="24"/>
+          <w:szCs w:val="24"/>
+        </w:rPr>
+        <w:t xml:space="preserve">e </w:t>
+      </w:r>
+      <w:r>
+        <w:rPr>
+          <w:rFonts w:ascii="Arial" w:hAnsi="Arial" w:cs="Arial"/>
+          <w:sz w:val="24"/>
+          <w:szCs w:val="24"/>
+        </w:rPr>
+        <w:t>tendrá que ser reportad</w:t>
+      </w:r>
+      <w:r>
+        <w:rPr>
+          <w:rFonts w:ascii="Arial" w:hAnsi="Arial" w:cs="Arial"/>
+          <w:sz w:val="24"/>
+          <w:szCs w:val="24"/>
+        </w:rPr>
+        <w:t>o</w:t>
+      </w:r>
+    </w:p>
+    <w:p>
+      <w:pPr>
+        <w:spacing w:line="360" w:lineRule="auto"/>
+        <w:jc w:val="both"/>
+        <w:rPr>
+          <w:rFonts w:ascii="Arial" w:hAnsi="Arial" w:cs="Arial"/>
+          <w:sz w:val="24"/>
+          <w:szCs w:val="24"/>
+        </w:rPr>
+      </w:pPr>
+      <w:r>
+        <w:rPr>
+          <w:rFonts w:ascii="Arial" w:hAnsi="Arial" w:cs="Arial"/>
+          <w:i/>
+          <w:iCs/>
+          <w:sz w:val="24"/>
+          <w:szCs w:val="24"/>
+        </w:rPr>
+        <w:t>Contrato de confidencialidad:</w:t>
+      </w:r>
+      <w:r>
+        <w:rPr>
+          <w:rFonts w:ascii="Arial" w:hAnsi="Arial" w:cs="Arial"/>
+          <w:i/>
+          <w:iCs/>
+          <w:sz w:val="24"/>
+          <w:szCs w:val="24"/>
+        </w:rPr>
+        <w:t xml:space="preserve"> </w:t>
+      </w:r>
+      <w:r>
+        <w:rPr>
+          <w:rFonts w:ascii="Arial" w:hAnsi="Arial" w:cs="Arial"/>
+          <w:sz w:val="24"/>
+          <w:szCs w:val="24"/>
+        </w:rPr>
+        <w:t xml:space="preserve">Toda empresa, trabajador, supervisor, y demás gente asignada al trabajo, tendrá que firmar un contrato de confidencialidad, en el cual se comprometen a mantener segura, la marca, imagen, datos y sistema de </w:t>
+      </w:r>
+      <w:r>
+        <w:rPr>
+          <w:rFonts w:ascii="Arial" w:hAnsi="Arial" w:cs="Arial"/>
+          <w:sz w:val="24"/>
+          <w:szCs w:val="24"/>
+        </w:rPr>
+        <w:t>ambas empresas</w:t>
+      </w:r>
+      <w:r>
+        <w:rPr>
+          <w:rFonts w:ascii="Arial" w:hAnsi="Arial" w:cs="Arial"/>
+          <w:sz w:val="24"/>
+          <w:szCs w:val="24"/>
+        </w:rPr>
+        <w:t>, y de no ser así serán tomadas acciones legales</w:t>
+      </w:r>
     </w:p>
     <w:sectPr>
       <w:footerReference w:type="default" r:id="rId10"/>

</xml_diff>